<commit_message>
title of weighted analyses updated
</commit_message>
<xml_diff>
--- a/report/SAP-2022-007-GJ-v01.docx
+++ b/report/SAP-2022-007-GJ-v01.docx
@@ -1,10 +1,10 @@
 
 <file path=word/document.xml><?xml version="1.0" encoding="utf-8"?>
-<w:document xmlns:o="urn:schemas-microsoft-com:office:office" xmlns:r="http://schemas.openxmlformats.org/officeDocument/2006/relationships" xmlns:v="urn:schemas-microsoft-com:vml" xmlns:w="http://schemas.openxmlformats.org/wordprocessingml/2006/main" xmlns:w10="urn:schemas-microsoft-com:office:word" xmlns:wp="http://schemas.openxmlformats.org/drawingml/2006/wordprocessingDrawing" xmlns:wps="http://schemas.microsoft.com/office/word/2010/wordprocessingShape" xmlns:wpg="http://schemas.microsoft.com/office/word/2010/wordprocessingGroup" xmlns:mc="http://schemas.openxmlformats.org/markup-compatibility/2006" xmlns:wp14="http://schemas.microsoft.com/office/word/2010/wordprocessingDrawing" xmlns:w14="http://schemas.microsoft.com/office/word/2010/wordml" mc:Ignorable="w14 wp14">
+<w:document xmlns:o="urn:schemas-microsoft-com:office:office" xmlns:r="http://schemas.openxmlformats.org/officeDocument/2006/relationships" xmlns:v="urn:schemas-microsoft-com:vml" xmlns:w="http://schemas.openxmlformats.org/wordprocessingml/2006/main" xmlns:w10="urn:schemas-microsoft-com:office:word" xmlns:wp="http://schemas.openxmlformats.org/drawingml/2006/wordprocessingDrawing" xmlns:wps="http://schemas.microsoft.com/office/word/2010/wordprocessingShape" xmlns:wpg="http://schemas.microsoft.com/office/word/2010/wordprocessingGroup" xmlns:mc="http://schemas.openxmlformats.org/markup-compatibility/2006" xmlns:wp14="http://schemas.microsoft.com/office/word/2010/wordprocessingDrawing" xmlns:w14="http://schemas.microsoft.com/office/word/2010/wordml" xmlns:w15="http://schemas.microsoft.com/office/word/2012/wordml" mc:Ignorable="w14 wp14 w15">
   <w:body>
     <w:p>
       <w:pPr>
-        <w:pStyle w:val="Ttulododocumento"/>
+        <w:pStyle w:val="Title"/>
         <w:keepNext w:val="true"/>
         <w:keepLines/>
         <w:spacing w:before="480" w:after="240"/>
@@ -13,12 +13,20 @@
       </w:pPr>
       <w:r>
         <w:rPr/>
-        <w:t>Analytical Plan for Association between leadership commitment and telework satisfaction at NASA (2020): sex-adjusted stratified analysis</w:t>
+        <w:t xml:space="preserve">Analytical Plan for Association between leadership commitment and telework satisfaction at NASA (2020): </w:t>
+      </w:r>
+      <w:r>
+        <w:rPr/>
+        <w:t xml:space="preserve">weighted </w:t>
+      </w:r>
+      <w:r>
+        <w:rPr/>
+        <w:t>sex-adjusted stratified analysis</w:t>
       </w:r>
     </w:p>
     <w:p>
       <w:pPr>
-        <w:pStyle w:val="Subttulo"/>
+        <w:pStyle w:val="Subtitle"/>
         <w:rPr/>
       </w:pPr>
       <w:r>
@@ -74,12 +82,13 @@
       <w:sdtContent>
         <w:p>
           <w:pPr>
-            <w:pStyle w:val="Ttulodosumrio"/>
+            <w:pStyle w:val="ContentsHeading"/>
             <w:numPr>
               <w:ilvl w:val="0"/>
               <w:numId w:val="0"/>
             </w:numPr>
             <w:spacing w:lineRule="auto" w:line="259" w:before="240" w:after="0"/>
+            <w:ind w:left="0" w:hanging="0"/>
             <w:jc w:val="center"/>
             <w:rPr>
               <w:rFonts w:ascii="Ubuntu" w:hAnsi="Ubuntu" w:eastAsia="" w:cs="" w:cstheme="majorBidi" w:eastAsiaTheme="majorEastAsia"/>
@@ -103,7 +112,7 @@
         </w:p>
         <w:p>
           <w:pPr>
-            <w:pStyle w:val="Sumrio1"/>
+            <w:pStyle w:val="Contents1"/>
             <w:tabs>
               <w:tab w:val="clear" w:pos="9360"/>
               <w:tab w:val="right" w:pos="9638" w:leader="dot"/>
@@ -116,14 +125,16 @@
           <w:r>
             <w:rPr>
               <w:webHidden/>
-              <w:rStyle w:val="Vnculodendice"/>
+              <w:rStyle w:val="IndexLink"/>
+              <w:vanish w:val="false"/>
             </w:rPr>
-            <w:instrText> TOC \z \o "1-3" \u \h</w:instrText>
+            <w:instrText xml:space="preserve"> TOC \z \o "1-3" \u \h</w:instrText>
           </w:r>
           <w:r>
             <w:rPr>
               <w:webHidden/>
-              <w:rStyle w:val="Vnculodendice"/>
+              <w:rStyle w:val="IndexLink"/>
+              <w:vanish w:val="false"/>
             </w:rPr>
             <w:fldChar w:fldCharType="separate"/>
           </w:r>
@@ -131,13 +142,14 @@
             <w:r>
               <w:rPr>
                 <w:webHidden/>
-                <w:rStyle w:val="Vnculodendice"/>
+                <w:rStyle w:val="IndexLink"/>
+                <w:vanish w:val="false"/>
               </w:rPr>
               <w:t xml:space="preserve"> </w:t>
             </w:r>
             <w:r>
               <w:rPr>
-                <w:rStyle w:val="Vnculodendice"/>
+                <w:rStyle w:val="IndexLink"/>
               </w:rPr>
               <w:t>1  Abbreviations</w:t>
               <w:tab/>
@@ -147,7 +159,7 @@
         </w:p>
         <w:p>
           <w:pPr>
-            <w:pStyle w:val="Sumrio1"/>
+            <w:pStyle w:val="Contents1"/>
             <w:tabs>
               <w:tab w:val="clear" w:pos="9360"/>
               <w:tab w:val="right" w:pos="9638" w:leader="dot"/>
@@ -158,13 +170,14 @@
             <w:r>
               <w:rPr>
                 <w:webHidden/>
-                <w:rStyle w:val="Vnculodendice"/>
+                <w:rStyle w:val="IndexLink"/>
+                <w:vanish w:val="false"/>
               </w:rPr>
               <w:t xml:space="preserve"> </w:t>
             </w:r>
             <w:r>
               <w:rPr>
-                <w:rStyle w:val="Vnculodendice"/>
+                <w:rStyle w:val="IndexLink"/>
               </w:rPr>
               <w:t>2  Context</w:t>
               <w:tab/>
@@ -174,7 +187,7 @@
         </w:p>
         <w:p>
           <w:pPr>
-            <w:pStyle w:val="Sumrio2"/>
+            <w:pStyle w:val="Contents2"/>
             <w:tabs>
               <w:tab w:val="clear" w:pos="9077"/>
               <w:tab w:val="right" w:pos="9638" w:leader="dot"/>
@@ -185,13 +198,14 @@
             <w:r>
               <w:rPr>
                 <w:webHidden/>
-                <w:rStyle w:val="Vnculodendice"/>
+                <w:rStyle w:val="IndexLink"/>
+                <w:vanish w:val="false"/>
               </w:rPr>
               <w:t xml:space="preserve"> </w:t>
             </w:r>
             <w:r>
               <w:rPr>
-                <w:rStyle w:val="Vnculodendice"/>
+                <w:rStyle w:val="IndexLink"/>
               </w:rPr>
               <w:t>2.1  Objectives</w:t>
               <w:tab/>
@@ -201,7 +215,7 @@
         </w:p>
         <w:p>
           <w:pPr>
-            <w:pStyle w:val="Sumrio2"/>
+            <w:pStyle w:val="Contents2"/>
             <w:tabs>
               <w:tab w:val="clear" w:pos="9077"/>
               <w:tab w:val="right" w:pos="9638" w:leader="dot"/>
@@ -212,13 +226,14 @@
             <w:r>
               <w:rPr>
                 <w:webHidden/>
-                <w:rStyle w:val="Vnculodendice"/>
+                <w:rStyle w:val="IndexLink"/>
+                <w:vanish w:val="false"/>
               </w:rPr>
               <w:t xml:space="preserve"> </w:t>
             </w:r>
             <w:r>
               <w:rPr>
-                <w:rStyle w:val="Vnculodendice"/>
+                <w:rStyle w:val="IndexLink"/>
               </w:rPr>
               <w:t>2.2  Hypotheses</w:t>
               <w:tab/>
@@ -228,7 +243,7 @@
         </w:p>
         <w:p>
           <w:pPr>
-            <w:pStyle w:val="Sumrio2"/>
+            <w:pStyle w:val="Contents2"/>
             <w:tabs>
               <w:tab w:val="clear" w:pos="9077"/>
               <w:tab w:val="right" w:pos="9638" w:leader="dot"/>
@@ -239,13 +254,14 @@
             <w:r>
               <w:rPr>
                 <w:webHidden/>
-                <w:rStyle w:val="Vnculodendice"/>
+                <w:rStyle w:val="IndexLink"/>
+                <w:vanish w:val="false"/>
               </w:rPr>
               <w:t xml:space="preserve"> </w:t>
             </w:r>
             <w:r>
               <w:rPr>
-                <w:rStyle w:val="Vnculodendice"/>
+                <w:rStyle w:val="IndexLink"/>
               </w:rPr>
               <w:t>2.3  Study design</w:t>
               <w:tab/>
@@ -255,7 +271,7 @@
         </w:p>
         <w:p>
           <w:pPr>
-            <w:pStyle w:val="Sumrio1"/>
+            <w:pStyle w:val="Contents1"/>
             <w:tabs>
               <w:tab w:val="clear" w:pos="9360"/>
               <w:tab w:val="right" w:pos="9638" w:leader="dot"/>
@@ -266,13 +282,14 @@
             <w:r>
               <w:rPr>
                 <w:webHidden/>
-                <w:rStyle w:val="Vnculodendice"/>
+                <w:rStyle w:val="IndexLink"/>
+                <w:vanish w:val="false"/>
               </w:rPr>
               <w:t xml:space="preserve"> </w:t>
             </w:r>
             <w:r>
               <w:rPr>
-                <w:rStyle w:val="Vnculodendice"/>
+                <w:rStyle w:val="IndexLink"/>
               </w:rPr>
               <w:t>3  Data</w:t>
               <w:tab/>
@@ -282,7 +299,7 @@
         </w:p>
         <w:p>
           <w:pPr>
-            <w:pStyle w:val="Sumrio2"/>
+            <w:pStyle w:val="Contents2"/>
             <w:tabs>
               <w:tab w:val="clear" w:pos="9077"/>
               <w:tab w:val="right" w:pos="9638" w:leader="dot"/>
@@ -293,13 +310,14 @@
             <w:r>
               <w:rPr>
                 <w:webHidden/>
-                <w:rStyle w:val="Vnculodendice"/>
+                <w:rStyle w:val="IndexLink"/>
+                <w:vanish w:val="false"/>
               </w:rPr>
               <w:t xml:space="preserve"> </w:t>
             </w:r>
             <w:r>
               <w:rPr>
-                <w:rStyle w:val="Vnculodendice"/>
+                <w:rStyle w:val="IndexLink"/>
               </w:rPr>
               <w:t>3.1  Raw data</w:t>
               <w:tab/>
@@ -309,7 +327,7 @@
         </w:p>
         <w:p>
           <w:pPr>
-            <w:pStyle w:val="Sumrio2"/>
+            <w:pStyle w:val="Contents2"/>
             <w:tabs>
               <w:tab w:val="clear" w:pos="9077"/>
               <w:tab w:val="right" w:pos="9638" w:leader="dot"/>
@@ -320,13 +338,14 @@
             <w:r>
               <w:rPr>
                 <w:webHidden/>
-                <w:rStyle w:val="Vnculodendice"/>
+                <w:rStyle w:val="IndexLink"/>
+                <w:vanish w:val="false"/>
               </w:rPr>
               <w:t xml:space="preserve"> </w:t>
             </w:r>
             <w:r>
               <w:rPr>
-                <w:rStyle w:val="Vnculodendice"/>
+                <w:rStyle w:val="IndexLink"/>
               </w:rPr>
               <w:t>3.2  Analytical dataset</w:t>
               <w:tab/>
@@ -336,7 +355,7 @@
         </w:p>
         <w:p>
           <w:pPr>
-            <w:pStyle w:val="Sumrio1"/>
+            <w:pStyle w:val="Contents1"/>
             <w:tabs>
               <w:tab w:val="clear" w:pos="9360"/>
               <w:tab w:val="right" w:pos="9638" w:leader="dot"/>
@@ -347,13 +366,14 @@
             <w:r>
               <w:rPr>
                 <w:webHidden/>
-                <w:rStyle w:val="Vnculodendice"/>
+                <w:rStyle w:val="IndexLink"/>
+                <w:vanish w:val="false"/>
               </w:rPr>
               <w:t xml:space="preserve"> </w:t>
             </w:r>
             <w:r>
               <w:rPr>
-                <w:rStyle w:val="Vnculodendice"/>
+                <w:rStyle w:val="IndexLink"/>
               </w:rPr>
               <w:t>4  Study variables</w:t>
               <w:tab/>
@@ -363,7 +383,7 @@
         </w:p>
         <w:p>
           <w:pPr>
-            <w:pStyle w:val="Sumrio2"/>
+            <w:pStyle w:val="Contents2"/>
             <w:tabs>
               <w:tab w:val="clear" w:pos="9077"/>
               <w:tab w:val="right" w:pos="9638" w:leader="dot"/>
@@ -374,13 +394,14 @@
             <w:r>
               <w:rPr>
                 <w:webHidden/>
-                <w:rStyle w:val="Vnculodendice"/>
+                <w:rStyle w:val="IndexLink"/>
+                <w:vanish w:val="false"/>
               </w:rPr>
               <w:t xml:space="preserve"> </w:t>
             </w:r>
             <w:r>
               <w:rPr>
-                <w:rStyle w:val="Vnculodendice"/>
+                <w:rStyle w:val="IndexLink"/>
               </w:rPr>
               <w:t>4.1  Primary and secondary outcomes</w:t>
               <w:tab/>
@@ -390,7 +411,7 @@
         </w:p>
         <w:p>
           <w:pPr>
-            <w:pStyle w:val="Sumrio2"/>
+            <w:pStyle w:val="Contents2"/>
             <w:tabs>
               <w:tab w:val="clear" w:pos="9077"/>
               <w:tab w:val="right" w:pos="9638" w:leader="dot"/>
@@ -401,13 +422,14 @@
             <w:r>
               <w:rPr>
                 <w:webHidden/>
-                <w:rStyle w:val="Vnculodendice"/>
+                <w:rStyle w:val="IndexLink"/>
+                <w:vanish w:val="false"/>
               </w:rPr>
               <w:t xml:space="preserve"> </w:t>
             </w:r>
             <w:r>
               <w:rPr>
-                <w:rStyle w:val="Vnculodendice"/>
+                <w:rStyle w:val="IndexLink"/>
               </w:rPr>
               <w:t>4.2  Covariates</w:t>
               <w:tab/>
@@ -417,7 +439,7 @@
         </w:p>
         <w:p>
           <w:pPr>
-            <w:pStyle w:val="Sumrio1"/>
+            <w:pStyle w:val="Contents1"/>
             <w:tabs>
               <w:tab w:val="clear" w:pos="9360"/>
               <w:tab w:val="right" w:pos="9638" w:leader="dot"/>
@@ -428,13 +450,14 @@
             <w:r>
               <w:rPr>
                 <w:webHidden/>
-                <w:rStyle w:val="Vnculodendice"/>
+                <w:rStyle w:val="IndexLink"/>
+                <w:vanish w:val="false"/>
               </w:rPr>
               <w:t xml:space="preserve"> </w:t>
             </w:r>
             <w:r>
               <w:rPr>
-                <w:rStyle w:val="Vnculodendice"/>
+                <w:rStyle w:val="IndexLink"/>
               </w:rPr>
               <w:t>5  Statistical methods</w:t>
               <w:tab/>
@@ -444,7 +467,7 @@
         </w:p>
         <w:p>
           <w:pPr>
-            <w:pStyle w:val="Sumrio2"/>
+            <w:pStyle w:val="Contents2"/>
             <w:tabs>
               <w:tab w:val="clear" w:pos="9077"/>
               <w:tab w:val="right" w:pos="9638" w:leader="dot"/>
@@ -455,13 +478,14 @@
             <w:r>
               <w:rPr>
                 <w:webHidden/>
-                <w:rStyle w:val="Vnculodendice"/>
+                <w:rStyle w:val="IndexLink"/>
+                <w:vanish w:val="false"/>
               </w:rPr>
               <w:t xml:space="preserve"> </w:t>
             </w:r>
             <w:r>
               <w:rPr>
-                <w:rStyle w:val="Vnculodendice"/>
+                <w:rStyle w:val="IndexLink"/>
               </w:rPr>
               <w:t>5.1  Statistical analyses</w:t>
               <w:tab/>
@@ -471,7 +495,7 @@
         </w:p>
         <w:p>
           <w:pPr>
-            <w:pStyle w:val="Sumrio3"/>
+            <w:pStyle w:val="Contents3"/>
             <w:tabs>
               <w:tab w:val="clear" w:pos="8794"/>
               <w:tab w:val="right" w:pos="9638" w:leader="dot"/>
@@ -482,13 +506,14 @@
             <w:r>
               <w:rPr>
                 <w:webHidden/>
-                <w:rStyle w:val="Vnculodendice"/>
+                <w:rStyle w:val="IndexLink"/>
+                <w:vanish w:val="false"/>
               </w:rPr>
               <w:t xml:space="preserve"> </w:t>
             </w:r>
             <w:r>
               <w:rPr>
-                <w:rStyle w:val="Vnculodendice"/>
+                <w:rStyle w:val="IndexLink"/>
               </w:rPr>
               <w:t>5.1.1  Descriptive analyses</w:t>
               <w:tab/>
@@ -498,7 +523,7 @@
         </w:p>
         <w:p>
           <w:pPr>
-            <w:pStyle w:val="Sumrio3"/>
+            <w:pStyle w:val="Contents3"/>
             <w:tabs>
               <w:tab w:val="clear" w:pos="8794"/>
               <w:tab w:val="right" w:pos="9638" w:leader="dot"/>
@@ -509,13 +534,14 @@
             <w:r>
               <w:rPr>
                 <w:webHidden/>
-                <w:rStyle w:val="Vnculodendice"/>
+                <w:rStyle w:val="IndexLink"/>
+                <w:vanish w:val="false"/>
               </w:rPr>
               <w:t xml:space="preserve"> </w:t>
             </w:r>
             <w:r>
               <w:rPr>
-                <w:rStyle w:val="Vnculodendice"/>
+                <w:rStyle w:val="IndexLink"/>
               </w:rPr>
               <w:t>5.1.2  Inferential analyses</w:t>
               <w:tab/>
@@ -525,7 +551,7 @@
         </w:p>
         <w:p>
           <w:pPr>
-            <w:pStyle w:val="Sumrio3"/>
+            <w:pStyle w:val="Contents3"/>
             <w:tabs>
               <w:tab w:val="clear" w:pos="8794"/>
               <w:tab w:val="right" w:pos="9638" w:leader="dot"/>
@@ -536,13 +562,14 @@
             <w:r>
               <w:rPr>
                 <w:webHidden/>
-                <w:rStyle w:val="Vnculodendice"/>
+                <w:rStyle w:val="IndexLink"/>
+                <w:vanish w:val="false"/>
               </w:rPr>
               <w:t xml:space="preserve"> </w:t>
             </w:r>
             <w:r>
               <w:rPr>
-                <w:rStyle w:val="Vnculodendice"/>
+                <w:rStyle w:val="IndexLink"/>
               </w:rPr>
               <w:t>5.1.3  Statistical modeling</w:t>
               <w:tab/>
@@ -552,7 +579,7 @@
         </w:p>
         <w:p>
           <w:pPr>
-            <w:pStyle w:val="Sumrio3"/>
+            <w:pStyle w:val="Contents3"/>
             <w:tabs>
               <w:tab w:val="clear" w:pos="8794"/>
               <w:tab w:val="right" w:pos="9638" w:leader="dot"/>
@@ -563,13 +590,14 @@
             <w:r>
               <w:rPr>
                 <w:webHidden/>
-                <w:rStyle w:val="Vnculodendice"/>
+                <w:rStyle w:val="IndexLink"/>
+                <w:vanish w:val="false"/>
               </w:rPr>
               <w:t xml:space="preserve"> </w:t>
             </w:r>
             <w:r>
               <w:rPr>
-                <w:rStyle w:val="Vnculodendice"/>
+                <w:rStyle w:val="IndexLink"/>
               </w:rPr>
               <w:t>5.1.4  Missing data</w:t>
               <w:tab/>
@@ -579,7 +607,7 @@
         </w:p>
         <w:p>
           <w:pPr>
-            <w:pStyle w:val="Sumrio2"/>
+            <w:pStyle w:val="Contents2"/>
             <w:tabs>
               <w:tab w:val="clear" w:pos="9077"/>
               <w:tab w:val="right" w:pos="9638" w:leader="dot"/>
@@ -590,13 +618,14 @@
             <w:r>
               <w:rPr>
                 <w:webHidden/>
-                <w:rStyle w:val="Vnculodendice"/>
+                <w:rStyle w:val="IndexLink"/>
+                <w:vanish w:val="false"/>
               </w:rPr>
               <w:t xml:space="preserve"> </w:t>
             </w:r>
             <w:r>
               <w:rPr>
-                <w:rStyle w:val="Vnculodendice"/>
+                <w:rStyle w:val="IndexLink"/>
               </w:rPr>
               <w:t>5.2  Significance and Confidence Intervals</w:t>
               <w:tab/>
@@ -606,7 +635,7 @@
         </w:p>
         <w:p>
           <w:pPr>
-            <w:pStyle w:val="Sumrio2"/>
+            <w:pStyle w:val="Contents2"/>
             <w:tabs>
               <w:tab w:val="clear" w:pos="9077"/>
               <w:tab w:val="right" w:pos="9638" w:leader="dot"/>
@@ -617,13 +646,14 @@
             <w:r>
               <w:rPr>
                 <w:webHidden/>
-                <w:rStyle w:val="Vnculodendice"/>
+                <w:rStyle w:val="IndexLink"/>
+                <w:vanish w:val="false"/>
               </w:rPr>
               <w:t xml:space="preserve"> </w:t>
             </w:r>
             <w:r>
               <w:rPr>
-                <w:rStyle w:val="Vnculodendice"/>
+                <w:rStyle w:val="IndexLink"/>
               </w:rPr>
               <w:t>5.3  Study size and Power</w:t>
               <w:tab/>
@@ -633,7 +663,7 @@
         </w:p>
         <w:p>
           <w:pPr>
-            <w:pStyle w:val="Sumrio2"/>
+            <w:pStyle w:val="Contents2"/>
             <w:tabs>
               <w:tab w:val="clear" w:pos="9077"/>
               <w:tab w:val="right" w:pos="9638" w:leader="dot"/>
@@ -644,13 +674,14 @@
             <w:r>
               <w:rPr>
                 <w:webHidden/>
-                <w:rStyle w:val="Vnculodendice"/>
+                <w:rStyle w:val="IndexLink"/>
+                <w:vanish w:val="false"/>
               </w:rPr>
               <w:t xml:space="preserve"> </w:t>
             </w:r>
             <w:r>
               <w:rPr>
-                <w:rStyle w:val="Vnculodendice"/>
+                <w:rStyle w:val="IndexLink"/>
               </w:rPr>
               <w:t>5.4  Statistical packages</w:t>
               <w:tab/>
@@ -660,7 +691,7 @@
         </w:p>
         <w:p>
           <w:pPr>
-            <w:pStyle w:val="Sumrio1"/>
+            <w:pStyle w:val="Contents1"/>
             <w:tabs>
               <w:tab w:val="clear" w:pos="9360"/>
               <w:tab w:val="right" w:pos="9638" w:leader="dot"/>
@@ -671,13 +702,14 @@
             <w:r>
               <w:rPr>
                 <w:webHidden/>
-                <w:rStyle w:val="Vnculodendice"/>
+                <w:rStyle w:val="IndexLink"/>
+                <w:vanish w:val="false"/>
               </w:rPr>
               <w:t xml:space="preserve"> </w:t>
             </w:r>
             <w:r>
               <w:rPr>
-                <w:rStyle w:val="Vnculodendice"/>
+                <w:rStyle w:val="IndexLink"/>
               </w:rPr>
               <w:t>6  Observations and limitations</w:t>
               <w:tab/>
@@ -687,7 +719,7 @@
         </w:p>
         <w:p>
           <w:pPr>
-            <w:pStyle w:val="Sumrio1"/>
+            <w:pStyle w:val="Contents1"/>
             <w:tabs>
               <w:tab w:val="clear" w:pos="9360"/>
               <w:tab w:val="right" w:pos="9638" w:leader="dot"/>
@@ -698,13 +730,14 @@
             <w:r>
               <w:rPr>
                 <w:webHidden/>
-                <w:rStyle w:val="Vnculodendice"/>
+                <w:rStyle w:val="IndexLink"/>
+                <w:vanish w:val="false"/>
               </w:rPr>
               <w:t xml:space="preserve"> </w:t>
             </w:r>
             <w:r>
               <w:rPr>
-                <w:rStyle w:val="Vnculodendice"/>
+                <w:rStyle w:val="IndexLink"/>
               </w:rPr>
               <w:t>7  References</w:t>
               <w:tab/>
@@ -714,7 +747,7 @@
         </w:p>
         <w:p>
           <w:pPr>
-            <w:pStyle w:val="Sumrio1"/>
+            <w:pStyle w:val="Contents1"/>
             <w:tabs>
               <w:tab w:val="clear" w:pos="9360"/>
               <w:tab w:val="right" w:pos="9638" w:leader="dot"/>
@@ -725,13 +758,14 @@
             <w:r>
               <w:rPr>
                 <w:webHidden/>
-                <w:rStyle w:val="Vnculodendice"/>
+                <w:rStyle w:val="IndexLink"/>
+                <w:vanish w:val="false"/>
               </w:rPr>
               <w:t xml:space="preserve"> </w:t>
             </w:r>
             <w:r>
               <w:rPr>
-                <w:rStyle w:val="Vnculodendice"/>
+                <w:rStyle w:val="IndexLink"/>
               </w:rPr>
               <w:t>8  Appendix</w:t>
               <w:tab/>
@@ -741,7 +775,7 @@
         </w:p>
         <w:p>
           <w:pPr>
-            <w:pStyle w:val="Sumrio2"/>
+            <w:pStyle w:val="Contents2"/>
             <w:tabs>
               <w:tab w:val="clear" w:pos="9077"/>
               <w:tab w:val="right" w:pos="9638" w:leader="dot"/>
@@ -752,13 +786,14 @@
             <w:r>
               <w:rPr>
                 <w:webHidden/>
-                <w:rStyle w:val="Vnculodendice"/>
+                <w:rStyle w:val="IndexLink"/>
+                <w:vanish w:val="false"/>
               </w:rPr>
               <w:t xml:space="preserve"> </w:t>
             </w:r>
             <w:r>
               <w:rPr>
-                <w:rStyle w:val="Vnculodendice"/>
+                <w:rStyle w:val="IndexLink"/>
               </w:rPr>
               <w:t>8.1  Availability</w:t>
               <w:tab/>
@@ -767,7 +802,7 @@
           </w:hyperlink>
           <w:r>
             <w:rPr>
-              <w:rStyle w:val="Vnculodendice"/>
+              <w:rStyle w:val="IndexLink"/>
             </w:rPr>
             <w:fldChar w:fldCharType="end"/>
           </w:r>
@@ -787,19 +822,15 @@
               <wp:inline distT="0" distB="0" distL="0" distR="0">
                 <wp:extent cx="6120765" cy="19685"/>
                 <wp:effectExtent l="0" t="0" r="0" b="0"/>
-                <wp:docPr id="1" name=""/>
+                <wp:docPr id="1" name="Shape1"/>
                 <a:graphic xmlns:a="http://schemas.openxmlformats.org/drawingml/2006/main">
                   <a:graphicData uri="http://schemas.microsoft.com/office/word/2010/wordprocessingShape">
                     <wps:wsp>
                       <wps:cNvSpPr/>
-                      <wps:nvSpPr>
-                        <wps:cNvPr id="0" name=""/>
-                        <wps:cNvSpPr/>
-                      </wps:nvSpPr>
                       <wps:spPr>
                         <a:xfrm>
                           <a:off x="0" y="0"/>
-                          <a:ext cx="6120000" cy="19080"/>
+                          <a:ext cx="6120720" cy="19800"/>
                         </a:xfrm>
                         <a:prstGeom prst="rect">
                           <a:avLst/>
@@ -813,6 +844,12 @@
                           </a:solidFill>
                         </a:ln>
                       </wps:spPr>
+                      <wps:style>
+                        <a:lnRef idx="0"/>
+                        <a:fillRef idx="0"/>
+                        <a:effectRef idx="0"/>
+                        <a:fontRef idx="minor"/>
+                      </wps:style>
                       <wps:bodyPr/>
                     </wps:wsp>
                   </a:graphicData>
@@ -825,10 +862,10 @@
           </mc:Choice>
           <mc:Fallback>
             <w:pict>
-              <v:rect id="shape_0" fillcolor="white" stroked="t" o:allowincell="f" style="position:absolute;margin-left:0pt;margin-top:-1.55pt;width:481.85pt;height:1.45pt;mso-wrap-style:none;v-text-anchor:middle;mso-position-horizontal:center;mso-position-vertical:top">
+              <v:rect id="shape_0" ID="Shape1" path="m0,0l-2147483645,0l-2147483645,-2147483646l0,-2147483646xe" fillcolor="white" stroked="t" o:allowincell="f" style="position:absolute;margin-left:0pt;margin-top:-1.6pt;width:481.9pt;height:1.5pt;mso-wrap-style:none;v-text-anchor:middle;mso-position-vertical:top">
                 <v:fill o:detectmouseclick="t" type="solid" color2="black"/>
                 <v:stroke color="black" joinstyle="round" endcap="flat"/>
-                <w10:wrap type="topAndBottom"/>
+                <w10:wrap type="square"/>
               </v:rect>
             </w:pict>
           </mc:Fallback>
@@ -849,17 +886,25 @@
     </w:p>
     <w:p>
       <w:pPr>
-        <w:pStyle w:val="Ttulododocumento"/>
-        <w:rPr/>
-      </w:pPr>
-      <w:r>
-        <w:rPr/>
-        <w:t>Analytical Plan for Association between leadership commitment and telework satisfaction at NASA (2020): sex-adjusted stratified analysis</w:t>
+        <w:pStyle w:val="Title"/>
+        <w:rPr/>
+      </w:pPr>
+      <w:r>
+        <w:rPr/>
+        <w:t xml:space="preserve">Analytical Plan for Association between leadership commitment and telework satisfaction at NASA (2020): </w:t>
+      </w:r>
+      <w:r>
+        <w:rPr/>
+        <w:t xml:space="preserve">weighted </w:t>
+      </w:r>
+      <w:r>
+        <w:rPr/>
+        <w:t>sex-adjusted stratified analysis</w:t>
       </w:r>
     </w:p>
     <w:p>
       <w:pPr>
-        <w:pStyle w:val="Corpodotexto"/>
+        <w:pStyle w:val="TextBody"/>
         <w:rPr/>
       </w:pPr>
       <w:r>
@@ -887,7 +932,7 @@
       </w:tblPr>
       <w:tblGrid>
         <w:gridCol w:w="3767"/>
-        <w:gridCol w:w="5869"/>
+        <w:gridCol w:w="5870"/>
       </w:tblGrid>
       <w:tr>
         <w:trPr/>
@@ -927,7 +972,6 @@
             </w:pPr>
             <w:r>
               <w:rPr>
-                <w:rFonts w:ascii="Ubuntu" w:hAnsi="Ubuntu"/>
                 <w:b/>
                 <w:bCs/>
                 <w:i w:val="false"/>
@@ -947,7 +991,7 @@
         </w:tc>
         <w:tc>
           <w:tcPr>
-            <w:tcW w:w="5869" w:type="dxa"/>
+            <w:tcW w:w="5870" w:type="dxa"/>
             <w:tcBorders>
               <w:top w:val="single" w:sz="4" w:space="0" w:color="000000"/>
               <w:left w:val="single" w:sz="4" w:space="0" w:color="000000"/>
@@ -982,7 +1026,6 @@
             </w:pPr>
             <w:r>
               <w:rPr>
-                <w:rFonts w:ascii="Ubuntu" w:hAnsi="Ubuntu"/>
                 <w:b/>
                 <w:bCs/>
                 <w:i w:val="false"/>
@@ -1037,7 +1080,6 @@
             </w:pPr>
             <w:r>
               <w:rPr>
-                <w:rFonts w:ascii="Ubuntu" w:hAnsi="Ubuntu"/>
                 <w:b w:val="false"/>
                 <w:bCs w:val="false"/>
                 <w:i w:val="false"/>
@@ -1057,7 +1099,7 @@
         </w:tc>
         <w:tc>
           <w:tcPr>
-            <w:tcW w:w="5869" w:type="dxa"/>
+            <w:tcW w:w="5870" w:type="dxa"/>
             <w:tcBorders>
               <w:left w:val="single" w:sz="4" w:space="0" w:color="000000"/>
               <w:bottom w:val="single" w:sz="4" w:space="0" w:color="000000"/>
@@ -1090,7 +1132,6 @@
             </w:pPr>
             <w:r>
               <w:rPr>
-                <w:rFonts w:ascii="Ubuntu" w:hAnsi="Ubuntu"/>
                 <w:b w:val="false"/>
                 <w:bCs w:val="false"/>
                 <w:i w:val="false"/>
@@ -1123,19 +1164,15 @@
               <wp:inline distT="0" distB="0" distL="0" distR="0">
                 <wp:extent cx="1270" cy="19685"/>
                 <wp:effectExtent l="0" t="0" r="0" b="0"/>
-                <wp:docPr id="2" name=""/>
+                <wp:docPr id="2" name="Shape2"/>
                 <a:graphic xmlns:a="http://schemas.openxmlformats.org/drawingml/2006/main">
                   <a:graphicData uri="http://schemas.microsoft.com/office/word/2010/wordprocessingShape">
                     <wps:wsp>
                       <wps:cNvSpPr/>
-                      <wps:nvSpPr>
-                        <wps:cNvPr id="1" name=""/>
-                        <wps:cNvSpPr/>
-                      </wps:nvSpPr>
                       <wps:spPr>
                         <a:xfrm>
                           <a:off x="0" y="0"/>
-                          <a:ext cx="720" cy="19080"/>
+                          <a:ext cx="1440" cy="19800"/>
                         </a:xfrm>
                         <a:prstGeom prst="rect">
                           <a:avLst/>
@@ -1149,6 +1186,12 @@
                           </a:solidFill>
                         </a:ln>
                       </wps:spPr>
+                      <wps:style>
+                        <a:lnRef idx="0"/>
+                        <a:fillRef idx="0"/>
+                        <a:effectRef idx="0"/>
+                        <a:fontRef idx="minor"/>
+                      </wps:style>
                       <wps:bodyPr/>
                     </wps:wsp>
                   </a:graphicData>
@@ -1161,10 +1204,10 @@
           </mc:Choice>
           <mc:Fallback>
             <w:pict>
-              <v:rect id="shape_0" fillcolor="white" stroked="t" o:allowincell="f" style="position:absolute;margin-left:0pt;margin-top:-1.55pt;width:0pt;height:1.45pt;mso-wrap-style:none;v-text-anchor:middle;mso-position-horizontal:center;mso-position-vertical:top">
+              <v:rect id="shape_0" ID="Shape2" path="m0,0l-2147483645,0l-2147483645,-2147483646l0,-2147483646xe" fillcolor="white" stroked="t" o:allowincell="f" style="position:absolute;margin-left:0pt;margin-top:-1.6pt;width:0.05pt;height:1.5pt;mso-wrap-style:none;v-text-anchor:middle;mso-position-vertical:top">
                 <v:fill o:detectmouseclick="t" type="solid" color2="black"/>
                 <v:stroke color="black" joinstyle="round" endcap="flat"/>
-                <w10:wrap type="topAndBottom"/>
+                <w10:wrap type="square"/>
               </v:rect>
             </w:pict>
           </mc:Fallback>
@@ -1173,7 +1216,7 @@
     </w:p>
     <w:p>
       <w:pPr>
-        <w:pStyle w:val="Ttulo1"/>
+        <w:pStyle w:val="Heading1"/>
         <w:rPr/>
       </w:pPr>
       <w:bookmarkStart w:id="0" w:name="__RefHeading___Toc14462_1157568039"/>
@@ -1229,7 +1272,7 @@
     </w:p>
     <w:p>
       <w:pPr>
-        <w:pStyle w:val="Ttulo1"/>
+        <w:pStyle w:val="Heading1"/>
         <w:rPr/>
       </w:pPr>
       <w:bookmarkStart w:id="2" w:name="__RefHeading___Toc14464_1157568039"/>
@@ -1251,7 +1294,7 @@
     </w:p>
     <w:p>
       <w:pPr>
-        <w:pStyle w:val="Ttulo2"/>
+        <w:pStyle w:val="Heading2"/>
         <w:rPr/>
       </w:pPr>
       <w:bookmarkStart w:id="3" w:name="__RefHeading___Toc14466_1157568039"/>
@@ -1275,7 +1318,7 @@
     </w:p>
     <w:p>
       <w:pPr>
-        <w:pStyle w:val="Ttulo2"/>
+        <w:pStyle w:val="Heading2"/>
         <w:rPr/>
       </w:pPr>
       <w:bookmarkStart w:id="5" w:name="__RefHeading___Toc14468_1157568039"/>
@@ -1299,7 +1342,7 @@
     </w:p>
     <w:p>
       <w:pPr>
-        <w:pStyle w:val="Ttulo2"/>
+        <w:pStyle w:val="Heading2"/>
         <w:rPr/>
       </w:pPr>
       <w:bookmarkStart w:id="7" w:name="__RefHeading___Toc14470_1157568039"/>
@@ -1318,14 +1361,14 @@
         <w:rPr/>
         <w:t>Survey, with sampling weights accounting for sampling uncertainty.</w:t>
       </w:r>
-      <w:bookmarkStart w:id="8" w:name="context"/>
-      <w:bookmarkStart w:id="9" w:name="study-design"/>
+      <w:bookmarkStart w:id="8" w:name="study-design"/>
+      <w:bookmarkStart w:id="9" w:name="context"/>
       <w:bookmarkEnd w:id="8"/>
       <w:bookmarkEnd w:id="9"/>
     </w:p>
     <w:p>
       <w:pPr>
-        <w:pStyle w:val="Ttulo1"/>
+        <w:pStyle w:val="Heading1"/>
         <w:rPr/>
       </w:pPr>
       <w:bookmarkStart w:id="10" w:name="__RefHeading___Toc14472_1157568039"/>
@@ -1337,7 +1380,7 @@
     </w:p>
     <w:p>
       <w:pPr>
-        <w:pStyle w:val="Ttulo2"/>
+        <w:pStyle w:val="Heading2"/>
         <w:rPr/>
       </w:pPr>
       <w:bookmarkStart w:id="11" w:name="__RefHeading___Toc14474_1157568039"/>
@@ -1361,7 +1404,7 @@
     </w:p>
     <w:p>
       <w:pPr>
-        <w:pStyle w:val="Ttulo2"/>
+        <w:pStyle w:val="Heading2"/>
         <w:rPr/>
       </w:pPr>
       <w:bookmarkStart w:id="13" w:name="__RefHeading___Toc14476_1157568039"/>
@@ -1383,7 +1426,7 @@
     </w:p>
     <w:p>
       <w:pPr>
-        <w:pStyle w:val="Corpodotexto"/>
+        <w:pStyle w:val="TextBody"/>
         <w:rPr/>
       </w:pPr>
       <w:r>
@@ -1413,7 +1456,7 @@
     </w:p>
     <w:p>
       <w:pPr>
-        <w:pStyle w:val="Corpodotexto"/>
+        <w:pStyle w:val="TextBody"/>
         <w:rPr/>
       </w:pPr>
       <w:r>
@@ -1498,7 +1541,6 @@
             </w:pPr>
             <w:r>
               <w:rPr>
-                <w:rFonts w:ascii="Ubuntu" w:hAnsi="Ubuntu"/>
                 <w:b/>
                 <w:bCs/>
                 <w:i w:val="false"/>
@@ -1552,7 +1594,6 @@
             </w:pPr>
             <w:r>
               <w:rPr>
-                <w:rFonts w:ascii="Ubuntu" w:hAnsi="Ubuntu"/>
                 <w:b/>
                 <w:bCs/>
                 <w:i w:val="false"/>
@@ -1606,7 +1647,6 @@
             </w:pPr>
             <w:r>
               <w:rPr>
-                <w:rFonts w:ascii="Ubuntu" w:hAnsi="Ubuntu"/>
                 <w:b/>
                 <w:bCs/>
                 <w:i w:val="false"/>
@@ -1660,7 +1700,6 @@
             </w:pPr>
             <w:r>
               <w:rPr>
-                <w:rFonts w:ascii="Ubuntu" w:hAnsi="Ubuntu"/>
                 <w:b/>
                 <w:bCs/>
                 <w:i w:val="false"/>
@@ -1715,7 +1754,6 @@
             </w:pPr>
             <w:r>
               <w:rPr>
-                <w:rFonts w:ascii="Ubuntu" w:hAnsi="Ubuntu"/>
                 <w:b/>
                 <w:bCs/>
                 <w:i w:val="false"/>
@@ -1770,7 +1808,6 @@
             </w:pPr>
             <w:r>
               <w:rPr>
-                <w:rFonts w:ascii="Ubuntu" w:hAnsi="Ubuntu"/>
                 <w:b w:val="false"/>
                 <w:bCs w:val="false"/>
                 <w:i w:val="false"/>
@@ -1822,7 +1859,6 @@
             </w:pPr>
             <w:r>
               <w:rPr>
-                <w:rFonts w:ascii="Ubuntu" w:hAnsi="Ubuntu"/>
                 <w:b w:val="false"/>
                 <w:bCs w:val="false"/>
                 <w:i w:val="false"/>
@@ -1873,7 +1909,6 @@
             </w:pPr>
             <w:r>
               <w:rPr>
-                <w:rFonts w:ascii="Ubuntu" w:hAnsi="Ubuntu"/>
                 <w:b w:val="false"/>
                 <w:bCs w:val="false"/>
                 <w:i w:val="false"/>
@@ -1924,7 +1959,6 @@
             </w:pPr>
             <w:r>
               <w:rPr>
-                <w:rFonts w:ascii="Ubuntu" w:hAnsi="Ubuntu"/>
                 <w:b w:val="false"/>
                 <w:bCs w:val="false"/>
                 <w:i w:val="false"/>
@@ -1976,7 +2010,6 @@
             </w:pPr>
             <w:r>
               <w:rPr>
-                <w:rFonts w:ascii="Ubuntu" w:hAnsi="Ubuntu"/>
                 <w:b w:val="false"/>
                 <w:bCs w:val="false"/>
                 <w:i w:val="false"/>
@@ -2030,7 +2063,6 @@
             </w:pPr>
             <w:r>
               <w:rPr>
-                <w:rFonts w:ascii="Ubuntu" w:hAnsi="Ubuntu"/>
                 <w:b w:val="false"/>
                 <w:bCs w:val="false"/>
                 <w:i w:val="false"/>
@@ -2082,7 +2114,6 @@
             </w:pPr>
             <w:r>
               <w:rPr>
-                <w:rFonts w:ascii="Ubuntu" w:hAnsi="Ubuntu"/>
                 <w:b w:val="false"/>
                 <w:bCs w:val="false"/>
                 <w:i w:val="false"/>
@@ -2133,7 +2164,6 @@
             </w:pPr>
             <w:r>
               <w:rPr>
-                <w:rFonts w:ascii="Ubuntu" w:hAnsi="Ubuntu"/>
                 <w:b w:val="false"/>
                 <w:bCs w:val="false"/>
                 <w:i w:val="false"/>
@@ -2184,7 +2214,6 @@
             </w:pPr>
             <w:r>
               <w:rPr>
-                <w:rFonts w:ascii="Ubuntu" w:hAnsi="Ubuntu"/>
                 <w:b w:val="false"/>
                 <w:bCs w:val="false"/>
                 <w:i w:val="false"/>
@@ -2236,7 +2265,6 @@
             </w:pPr>
             <w:r>
               <w:rPr>
-                <w:rFonts w:ascii="Ubuntu" w:hAnsi="Ubuntu"/>
                 <w:b w:val="false"/>
                 <w:bCs w:val="false"/>
                 <w:i w:val="false"/>
@@ -2290,7 +2318,6 @@
             </w:pPr>
             <w:r>
               <w:rPr>
-                <w:rFonts w:ascii="Ubuntu" w:hAnsi="Ubuntu"/>
                 <w:b w:val="false"/>
                 <w:bCs w:val="false"/>
                 <w:i w:val="false"/>
@@ -2342,7 +2369,6 @@
             </w:pPr>
             <w:r>
               <w:rPr>
-                <w:rFonts w:ascii="Ubuntu" w:hAnsi="Ubuntu"/>
                 <w:b w:val="false"/>
                 <w:bCs w:val="false"/>
                 <w:i w:val="false"/>
@@ -2393,7 +2419,6 @@
             </w:pPr>
             <w:r>
               <w:rPr>
-                <w:rFonts w:ascii="Ubuntu" w:hAnsi="Ubuntu"/>
                 <w:b w:val="false"/>
                 <w:bCs w:val="false"/>
                 <w:i w:val="false"/>
@@ -2444,7 +2469,6 @@
             </w:pPr>
             <w:r>
               <w:rPr>
-                <w:rFonts w:ascii="Ubuntu" w:hAnsi="Ubuntu"/>
                 <w:b w:val="false"/>
                 <w:bCs w:val="false"/>
                 <w:i w:val="false"/>
@@ -2496,7 +2520,6 @@
             </w:pPr>
             <w:r>
               <w:rPr>
-                <w:rFonts w:ascii="Ubuntu" w:hAnsi="Ubuntu"/>
                 <w:b w:val="false"/>
                 <w:bCs w:val="false"/>
                 <w:i w:val="false"/>
@@ -2550,7 +2573,6 @@
             </w:pPr>
             <w:r>
               <w:rPr>
-                <w:rFonts w:ascii="Ubuntu" w:hAnsi="Ubuntu"/>
                 <w:b w:val="false"/>
                 <w:bCs w:val="false"/>
                 <w:i w:val="false"/>
@@ -2602,7 +2624,6 @@
             </w:pPr>
             <w:r>
               <w:rPr>
-                <w:rFonts w:ascii="Ubuntu" w:hAnsi="Ubuntu"/>
                 <w:b w:val="false"/>
                 <w:bCs w:val="false"/>
                 <w:i w:val="false"/>
@@ -2653,7 +2674,6 @@
             </w:pPr>
             <w:r>
               <w:rPr>
-                <w:rFonts w:ascii="Ubuntu" w:hAnsi="Ubuntu"/>
                 <w:b w:val="false"/>
                 <w:bCs w:val="false"/>
                 <w:i w:val="false"/>
@@ -2704,7 +2724,6 @@
             </w:pPr>
             <w:r>
               <w:rPr>
-                <w:rFonts w:ascii="Ubuntu" w:hAnsi="Ubuntu"/>
                 <w:b w:val="false"/>
                 <w:bCs w:val="false"/>
                 <w:i w:val="false"/>
@@ -2756,7 +2775,6 @@
             </w:pPr>
             <w:r>
               <w:rPr>
-                <w:rFonts w:ascii="Ubuntu" w:hAnsi="Ubuntu"/>
                 <w:b w:val="false"/>
                 <w:bCs w:val="false"/>
                 <w:i w:val="false"/>
@@ -2810,7 +2828,6 @@
             </w:pPr>
             <w:r>
               <w:rPr>
-                <w:rFonts w:ascii="Ubuntu" w:hAnsi="Ubuntu"/>
                 <w:b w:val="false"/>
                 <w:bCs w:val="false"/>
                 <w:i w:val="false"/>
@@ -2862,7 +2879,6 @@
             </w:pPr>
             <w:r>
               <w:rPr>
-                <w:rFonts w:ascii="Ubuntu" w:hAnsi="Ubuntu"/>
                 <w:b w:val="false"/>
                 <w:bCs w:val="false"/>
                 <w:i w:val="false"/>
@@ -2913,7 +2929,6 @@
             </w:pPr>
             <w:r>
               <w:rPr>
-                <w:rFonts w:ascii="Ubuntu" w:hAnsi="Ubuntu"/>
                 <w:b w:val="false"/>
                 <w:bCs w:val="false"/>
                 <w:i w:val="false"/>
@@ -2964,7 +2979,6 @@
             </w:pPr>
             <w:r>
               <w:rPr>
-                <w:rFonts w:ascii="Ubuntu" w:hAnsi="Ubuntu"/>
                 <w:b w:val="false"/>
                 <w:bCs w:val="false"/>
                 <w:i w:val="false"/>
@@ -3016,7 +3030,6 @@
             </w:pPr>
             <w:r>
               <w:rPr>
-                <w:rFonts w:ascii="Ubuntu" w:hAnsi="Ubuntu"/>
                 <w:b w:val="false"/>
                 <w:bCs w:val="false"/>
                 <w:i w:val="false"/>
@@ -3037,21 +3050,21 @@
     </w:tbl>
     <w:p>
       <w:pPr>
-        <w:pStyle w:val="Corpodotexto"/>
+        <w:pStyle w:val="TextBody"/>
         <w:rPr/>
       </w:pPr>
       <w:r>
         <w:rPr/>
         <w:t>The analytical dataset will be included in the private version of the report, and will be omitted from the public version of the report.</w:t>
       </w:r>
-      <w:bookmarkStart w:id="14" w:name="data"/>
-      <w:bookmarkStart w:id="15" w:name="analytical-dataset"/>
+      <w:bookmarkStart w:id="14" w:name="analytical-dataset"/>
+      <w:bookmarkStart w:id="15" w:name="data"/>
       <w:bookmarkEnd w:id="14"/>
       <w:bookmarkEnd w:id="15"/>
     </w:p>
     <w:p>
       <w:pPr>
-        <w:pStyle w:val="Ttulo1"/>
+        <w:pStyle w:val="Heading1"/>
         <w:rPr/>
       </w:pPr>
       <w:bookmarkStart w:id="16" w:name="__RefHeading___Toc14478_1157568039"/>
@@ -3063,7 +3076,7 @@
     </w:p>
     <w:p>
       <w:pPr>
-        <w:pStyle w:val="Ttulo2"/>
+        <w:pStyle w:val="Heading2"/>
         <w:rPr/>
       </w:pPr>
       <w:bookmarkStart w:id="17" w:name="__RefHeading___Toc14480_1157568039"/>
@@ -3095,7 +3108,7 @@
         <w:pStyle w:val="Compact"/>
         <w:numPr>
           <w:ilvl w:val="0"/>
-          <w:numId w:val="5"/>
+          <w:numId w:val="9"/>
         </w:numPr>
         <w:rPr/>
       </w:pPr>
@@ -3109,7 +3122,7 @@
         <w:pStyle w:val="Compact"/>
         <w:numPr>
           <w:ilvl w:val="0"/>
-          <w:numId w:val="3"/>
+          <w:numId w:val="10"/>
         </w:numPr>
         <w:rPr/>
       </w:pPr>
@@ -3123,7 +3136,7 @@
         <w:pStyle w:val="Compact"/>
         <w:numPr>
           <w:ilvl w:val="0"/>
-          <w:numId w:val="3"/>
+          <w:numId w:val="11"/>
         </w:numPr>
         <w:rPr/>
       </w:pPr>
@@ -3137,7 +3150,7 @@
         <w:pStyle w:val="Compact"/>
         <w:numPr>
           <w:ilvl w:val="0"/>
-          <w:numId w:val="3"/>
+          <w:numId w:val="12"/>
         </w:numPr>
         <w:rPr/>
       </w:pPr>
@@ -3161,7 +3174,7 @@
     </w:p>
     <w:p>
       <w:pPr>
-        <w:pStyle w:val="Corpodotexto"/>
+        <w:pStyle w:val="TextBody"/>
         <w:rPr/>
       </w:pPr>
       <w:r>
@@ -3173,7 +3186,7 @@
     </w:p>
     <w:p>
       <w:pPr>
-        <w:pStyle w:val="Ttulo2"/>
+        <w:pStyle w:val="Heading2"/>
         <w:rPr/>
       </w:pPr>
       <w:bookmarkStart w:id="19" w:name="__RefHeading___Toc14482_1157568039"/>
@@ -3192,14 +3205,14 @@
         <w:rPr/>
         <w:t>The association will be stratified by the sex of survey respondents.</w:t>
       </w:r>
-      <w:bookmarkStart w:id="20" w:name="study-variables"/>
-      <w:bookmarkStart w:id="21" w:name="covariates"/>
+      <w:bookmarkStart w:id="20" w:name="covariates"/>
+      <w:bookmarkStart w:id="21" w:name="study-variables"/>
       <w:bookmarkEnd w:id="20"/>
       <w:bookmarkEnd w:id="21"/>
     </w:p>
     <w:p>
       <w:pPr>
-        <w:pStyle w:val="Ttulo1"/>
+        <w:pStyle w:val="Heading1"/>
         <w:rPr/>
       </w:pPr>
       <w:bookmarkStart w:id="22" w:name="__RefHeading___Toc14484_1157568039"/>
@@ -3211,7 +3224,7 @@
     </w:p>
     <w:p>
       <w:pPr>
-        <w:pStyle w:val="Ttulo2"/>
+        <w:pStyle w:val="Heading2"/>
         <w:rPr/>
       </w:pPr>
       <w:bookmarkStart w:id="23" w:name="__RefHeading___Toc14486_1157568039"/>
@@ -3223,7 +3236,7 @@
     </w:p>
     <w:p>
       <w:pPr>
-        <w:pStyle w:val="Ttulo3"/>
+        <w:pStyle w:val="Heading3"/>
         <w:rPr/>
       </w:pPr>
       <w:bookmarkStart w:id="24" w:name="__RefHeading___Toc14488_1157568039"/>
@@ -3247,7 +3260,7 @@
     </w:p>
     <w:p>
       <w:pPr>
-        <w:pStyle w:val="Ttulo3"/>
+        <w:pStyle w:val="Heading3"/>
         <w:rPr/>
       </w:pPr>
       <w:bookmarkStart w:id="26" w:name="__RefHeading___Toc14490_1157568039"/>
@@ -3271,7 +3284,7 @@
     </w:p>
     <w:p>
       <w:pPr>
-        <w:pStyle w:val="Ttulo3"/>
+        <w:pStyle w:val="Heading3"/>
         <w:rPr/>
       </w:pPr>
       <w:bookmarkStart w:id="28" w:name="__RefHeading___Toc14492_1157568039"/>
@@ -3295,7 +3308,7 @@
     </w:p>
     <w:p>
       <w:pPr>
-        <w:pStyle w:val="Ttulo3"/>
+        <w:pStyle w:val="Heading3"/>
         <w:rPr/>
       </w:pPr>
       <w:bookmarkStart w:id="30" w:name="__RefHeading___Toc14494_1157568039"/>
@@ -3314,14 +3327,14 @@
         <w:rPr/>
         <w:t>No missing data imputation will be performed. All evaluations will be performed as complete case analyses.</w:t>
       </w:r>
-      <w:bookmarkStart w:id="31" w:name="statistical-analyses"/>
-      <w:bookmarkStart w:id="32" w:name="missing-data"/>
+      <w:bookmarkStart w:id="31" w:name="missing-data"/>
+      <w:bookmarkStart w:id="32" w:name="statistical-analyses"/>
       <w:bookmarkEnd w:id="31"/>
       <w:bookmarkEnd w:id="32"/>
     </w:p>
     <w:p>
       <w:pPr>
-        <w:pStyle w:val="Ttulo2"/>
+        <w:pStyle w:val="Heading2"/>
         <w:rPr/>
       </w:pPr>
       <w:bookmarkStart w:id="33" w:name="__RefHeading___Toc14496_1157568039"/>
@@ -3345,7 +3358,7 @@
     </w:p>
     <w:p>
       <w:pPr>
-        <w:pStyle w:val="Ttulo2"/>
+        <w:pStyle w:val="Heading2"/>
         <w:rPr/>
       </w:pPr>
       <w:bookmarkStart w:id="35" w:name="__RefHeading___Toc14498_1157568039"/>
@@ -3369,7 +3382,7 @@
     </w:p>
     <w:p>
       <w:pPr>
-        <w:pStyle w:val="Ttulo2"/>
+        <w:pStyle w:val="Heading2"/>
         <w:rPr/>
       </w:pPr>
       <w:bookmarkStart w:id="37" w:name="__RefHeading___Toc14500_1157568039"/>
@@ -3398,14 +3411,14 @@
         <w:rPr/>
         <w:t xml:space="preserve"> version 4.1.2.</w:t>
       </w:r>
-      <w:bookmarkStart w:id="38" w:name="statistical-methods"/>
-      <w:bookmarkStart w:id="39" w:name="statistical-packages"/>
+      <w:bookmarkStart w:id="38" w:name="statistical-packages"/>
+      <w:bookmarkStart w:id="39" w:name="statistical-methods"/>
       <w:bookmarkEnd w:id="38"/>
       <w:bookmarkEnd w:id="39"/>
     </w:p>
     <w:p>
       <w:pPr>
-        <w:pStyle w:val="Ttulo1"/>
+        <w:pStyle w:val="Heading1"/>
         <w:rPr/>
       </w:pPr>
       <w:bookmarkStart w:id="40" w:name="__RefHeading___Toc14502_1157568039"/>
@@ -3429,7 +3442,7 @@
     </w:p>
     <w:p>
       <w:pPr>
-        <w:pStyle w:val="Ttulo1"/>
+        <w:pStyle w:val="Heading1"/>
         <w:rPr/>
       </w:pPr>
       <w:bookmarkStart w:id="42" w:name="__RefHeading___Toc14504_1157568039"/>
@@ -3444,7 +3457,7 @@
         <w:pStyle w:val="Compact"/>
         <w:numPr>
           <w:ilvl w:val="0"/>
-          <w:numId w:val="6"/>
+          <w:numId w:val="13"/>
         </w:numPr>
         <w:rPr/>
       </w:pPr>
@@ -3457,7 +3470,15 @@
       </w:r>
       <w:r>
         <w:rPr/>
-        <w:t xml:space="preserve"> – Association between leadership commitment and telework satisfaction at NASA (2020): sex-adjusted stratified analysis</w:t>
+        <w:t xml:space="preserve"> – Association between leadership commitment and telework satisfaction at NASA (2020): </w:t>
+      </w:r>
+      <w:r>
+        <w:rPr/>
+        <w:t xml:space="preserve">weighted </w:t>
+      </w:r>
+      <w:r>
+        <w:rPr/>
+        <w:t>sex-adjusted stratified analysis</w:t>
       </w:r>
     </w:p>
     <w:p>
@@ -3465,7 +3486,7 @@
         <w:pStyle w:val="Compact"/>
         <w:numPr>
           <w:ilvl w:val="0"/>
-          <w:numId w:val="7"/>
+          <w:numId w:val="14"/>
         </w:numPr>
         <w:rPr/>
       </w:pPr>
@@ -3491,7 +3512,7 @@
         <w:pStyle w:val="Compact"/>
         <w:numPr>
           <w:ilvl w:val="0"/>
-          <w:numId w:val="8"/>
+          <w:numId w:val="15"/>
         </w:numPr>
         <w:rPr/>
       </w:pPr>
@@ -3517,7 +3538,7 @@
         <w:pStyle w:val="Compact"/>
         <w:numPr>
           <w:ilvl w:val="0"/>
-          <w:numId w:val="9"/>
+          <w:numId w:val="16"/>
         </w:numPr>
         <w:rPr/>
       </w:pPr>
@@ -3542,7 +3563,7 @@
     </w:p>
     <w:p>
       <w:pPr>
-        <w:pStyle w:val="Ttulo1"/>
+        <w:pStyle w:val="Heading1"/>
         <w:rPr/>
       </w:pPr>
       <w:bookmarkStart w:id="44" w:name="__RefHeading___Toc14506_1157568039"/>
@@ -3564,7 +3585,7 @@
     </w:p>
     <w:p>
       <w:pPr>
-        <w:pStyle w:val="Ttulo2"/>
+        <w:pStyle w:val="Heading2"/>
         <w:rPr/>
       </w:pPr>
       <w:bookmarkStart w:id="45" w:name="__RefHeading___Toc14508_1157568039"/>
@@ -3597,7 +3618,7 @@
     </w:p>
     <w:p>
       <w:pPr>
-        <w:pStyle w:val="Corpodotexto"/>
+        <w:pStyle w:val="TextBody"/>
         <w:spacing w:before="180" w:after="180"/>
         <w:rPr/>
       </w:pPr>
@@ -3628,7 +3649,7 @@
 </file>
 
 <file path=word/footer1.xml><?xml version="1.0" encoding="utf-8"?>
-<w:ftr xmlns:o="urn:schemas-microsoft-com:office:office" xmlns:r="http://schemas.openxmlformats.org/officeDocument/2006/relationships" xmlns:v="urn:schemas-microsoft-com:vml" xmlns:w="http://schemas.openxmlformats.org/wordprocessingml/2006/main" xmlns:w10="urn:schemas-microsoft-com:office:word" xmlns:wp="http://schemas.openxmlformats.org/drawingml/2006/wordprocessingDrawing" xmlns:wps="http://schemas.microsoft.com/office/word/2010/wordprocessingShape" xmlns:wpg="http://schemas.microsoft.com/office/word/2010/wordprocessingGroup" xmlns:mc="http://schemas.openxmlformats.org/markup-compatibility/2006" xmlns:wp14="http://schemas.microsoft.com/office/word/2010/wordprocessingDrawing" xmlns:w14="http://schemas.microsoft.com/office/word/2010/wordml" mc:Ignorable="w14 wp14">
+<w:ftr xmlns:o="urn:schemas-microsoft-com:office:office" xmlns:r="http://schemas.openxmlformats.org/officeDocument/2006/relationships" xmlns:v="urn:schemas-microsoft-com:vml" xmlns:w="http://schemas.openxmlformats.org/wordprocessingml/2006/main" xmlns:w10="urn:schemas-microsoft-com:office:word" xmlns:wp="http://schemas.openxmlformats.org/drawingml/2006/wordprocessingDrawing" xmlns:wps="http://schemas.microsoft.com/office/word/2010/wordprocessingShape" xmlns:wpg="http://schemas.microsoft.com/office/word/2010/wordprocessingGroup" xmlns:mc="http://schemas.openxmlformats.org/markup-compatibility/2006" xmlns:wp14="http://schemas.microsoft.com/office/word/2010/wordprocessingDrawing" xmlns:w14="http://schemas.microsoft.com/office/word/2010/wordml" xmlns:w15="http://schemas.microsoft.com/office/word/2012/wordml" mc:Ignorable="w14 wp14 w15">
   <w:p>
     <w:pPr>
       <w:pStyle w:val="CabealhoeRodap"/>
@@ -3657,7 +3678,7 @@
             <wp:inline distT="0" distB="0" distL="0" distR="0">
               <wp:extent cx="6136005" cy="34925"/>
               <wp:effectExtent l="0" t="0" r="0" b="0"/>
-              <wp:docPr id="4" name="Forma5"/>
+              <wp:docPr id="4" name="Shape4"/>
               <a:graphic xmlns:a="http://schemas.openxmlformats.org/drawingml/2006/main">
                 <a:graphicData uri="http://schemas.microsoft.com/office/word/2010/wordprocessingShape">
                   <wps:wsp>
@@ -3665,7 +3686,7 @@
                     <wps:spPr>
                       <a:xfrm>
                         <a:off x="0" y="0"/>
-                        <a:ext cx="6135480" cy="34200"/>
+                        <a:ext cx="6135840" cy="34920"/>
                       </a:xfrm>
                       <a:prstGeom prst="rect">
                         <a:avLst/>
@@ -3694,7 +3715,7 @@
         </mc:Choice>
         <mc:Fallback>
           <w:pict>
-            <v:rect id="shape_0" ID="Forma5" path="m0,0l-2147483645,0l-2147483645,-2147483646l0,-2147483646xe" fillcolor="white" stroked="t" o:allowincell="f" style="position:absolute;margin-left:0pt;margin-top:-2.75pt;width:483.05pt;height:2.65pt;mso-wrap-style:none;v-text-anchor:middle;mso-position-vertical:top">
+            <v:rect id="shape_0" ID="Shape4" path="m0,0l-2147483645,0l-2147483645,-2147483646l0,-2147483646xe" fillcolor="white" stroked="t" o:allowincell="f" style="position:absolute;margin-left:0pt;margin-top:-2.8pt;width:483.1pt;height:2.7pt;mso-wrap-style:none;v-text-anchor:middle;mso-position-vertical:top">
               <v:fill o:detectmouseclick="t" type="solid" color2="black"/>
               <v:stroke color="black" joinstyle="round" endcap="flat"/>
               <w10:wrap type="square"/>
@@ -3722,9 +3743,9 @@
       <w:gridCol w:w="198"/>
       <w:gridCol w:w="1633"/>
       <w:gridCol w:w="194"/>
-      <w:gridCol w:w="973"/>
+      <w:gridCol w:w="974"/>
       <w:gridCol w:w="200"/>
-      <w:gridCol w:w="640"/>
+      <w:gridCol w:w="639"/>
       <w:gridCol w:w="183"/>
       <w:gridCol w:w="1059"/>
     </w:tblGrid>
@@ -3920,7 +3941,7 @@
       </w:tc>
       <w:tc>
         <w:tcPr>
-          <w:tcW w:w="973" w:type="dxa"/>
+          <w:tcW w:w="974" w:type="dxa"/>
           <w:tcBorders/>
           <w:vAlign w:val="center"/>
         </w:tcPr>
@@ -4026,7 +4047,7 @@
       </w:tc>
       <w:tc>
         <w:tcPr>
-          <w:tcW w:w="640" w:type="dxa"/>
+          <w:tcW w:w="639" w:type="dxa"/>
           <w:tcBorders/>
           <w:vAlign w:val="center"/>
         </w:tcPr>
@@ -4091,7 +4112,7 @@
           </w:r>
           <w:r>
             <w:rPr/>
-            <w:instrText> DATE \@"yyyy" </w:instrText>
+            <w:instrText xml:space="preserve"> DATE \@"yyyy" </w:instrText>
           </w:r>
           <w:r>
             <w:rPr/>
@@ -4205,7 +4226,7 @@
             <w:rPr>
               <w:lang w:val="en-US" w:eastAsia="en-US" w:bidi="ar-SA"/>
             </w:rPr>
-            <w:instrText> PAGE </w:instrText>
+            <w:instrText xml:space="preserve"> PAGE </w:instrText>
           </w:r>
           <w:r>
             <w:rPr>
@@ -4247,7 +4268,7 @@
             <w:rPr>
               <w:lang w:val="en-US" w:eastAsia="en-US" w:bidi="ar-SA"/>
             </w:rPr>
-            <w:instrText> NUMPAGES </w:instrText>
+            <w:instrText xml:space="preserve"> NUMPAGES </w:instrText>
           </w:r>
           <w:r>
             <w:rPr>
@@ -4285,7 +4306,7 @@
 </file>
 
 <file path=word/header1.xml><?xml version="1.0" encoding="utf-8"?>
-<w:hdr xmlns:o="urn:schemas-microsoft-com:office:office" xmlns:r="http://schemas.openxmlformats.org/officeDocument/2006/relationships" xmlns:v="urn:schemas-microsoft-com:vml" xmlns:w="http://schemas.openxmlformats.org/wordprocessingml/2006/main" xmlns:w10="urn:schemas-microsoft-com:office:word" xmlns:wp="http://schemas.openxmlformats.org/drawingml/2006/wordprocessingDrawing" xmlns:wps="http://schemas.microsoft.com/office/word/2010/wordprocessingShape" xmlns:wpg="http://schemas.microsoft.com/office/word/2010/wordprocessingGroup" xmlns:mc="http://schemas.openxmlformats.org/markup-compatibility/2006" xmlns:wp14="http://schemas.microsoft.com/office/word/2010/wordprocessingDrawing" xmlns:w14="http://schemas.microsoft.com/office/word/2010/wordml" mc:Ignorable="w14 wp14">
+<w:hdr xmlns:o="urn:schemas-microsoft-com:office:office" xmlns:r="http://schemas.openxmlformats.org/officeDocument/2006/relationships" xmlns:v="urn:schemas-microsoft-com:vml" xmlns:w="http://schemas.openxmlformats.org/wordprocessingml/2006/main" xmlns:w10="urn:schemas-microsoft-com:office:word" xmlns:wp="http://schemas.openxmlformats.org/drawingml/2006/wordprocessingDrawing" xmlns:wps="http://schemas.microsoft.com/office/word/2010/wordprocessingShape" xmlns:wpg="http://schemas.microsoft.com/office/word/2010/wordprocessingGroup" xmlns:mc="http://schemas.openxmlformats.org/markup-compatibility/2006" xmlns:wp14="http://schemas.microsoft.com/office/word/2010/wordprocessingDrawing" xmlns:w14="http://schemas.microsoft.com/office/word/2010/wordml" xmlns:w15="http://schemas.microsoft.com/office/word/2012/wordml" mc:Ignorable="w14 wp14 w15">
   <w:tbl>
     <w:tblPr>
       <w:tblW w:w="9638" w:type="dxa"/>
@@ -4431,7 +4452,7 @@
             <wp:inline distT="0" distB="0" distL="0" distR="0">
               <wp:extent cx="6136005" cy="34925"/>
               <wp:effectExtent l="0" t="0" r="0" b="0"/>
-              <wp:docPr id="3" name="Forma4"/>
+              <wp:docPr id="3" name="Shape3"/>
               <a:graphic xmlns:a="http://schemas.openxmlformats.org/drawingml/2006/main">
                 <a:graphicData uri="http://schemas.microsoft.com/office/word/2010/wordprocessingShape">
                   <wps:wsp>
@@ -4439,7 +4460,7 @@
                     <wps:spPr>
                       <a:xfrm>
                         <a:off x="0" y="0"/>
-                        <a:ext cx="6135480" cy="34200"/>
+                        <a:ext cx="6135840" cy="34920"/>
                       </a:xfrm>
                       <a:prstGeom prst="rect">
                         <a:avLst/>
@@ -4468,7 +4489,7 @@
         </mc:Choice>
         <mc:Fallback>
           <w:pict>
-            <v:rect id="shape_0" ID="Forma4" path="m0,0l-2147483645,0l-2147483645,-2147483646l0,-2147483646xe" fillcolor="white" stroked="t" o:allowincell="f" style="position:absolute;margin-left:0pt;margin-top:-2.75pt;width:483.05pt;height:2.65pt;mso-wrap-style:none;v-text-anchor:middle;mso-position-vertical:top">
+            <v:rect id="shape_0" ID="Shape3" path="m0,0l-2147483645,0l-2147483645,-2147483646l0,-2147483646xe" fillcolor="white" stroked="t" o:allowincell="f" style="position:absolute;margin-left:0pt;margin-top:-2.8pt;width:483.1pt;height:2.7pt;mso-wrap-style:none;v-text-anchor:middle;mso-position-vertical:top">
               <v:fill o:detectmouseclick="t" type="solid" color2="black"/>
               <v:stroke color="black" joinstyle="round" endcap="flat"/>
               <w10:wrap type="square"/>
@@ -4486,7 +4507,7 @@
   <w:abstractNum w:abstractNumId="1">
     <w:lvl w:ilvl="0">
       <w:start w:val="1"/>
-      <w:pStyle w:val="Ttulo1"/>
+      <w:pStyle w:val="Heading1"/>
       <w:numFmt w:val="decimal"/>
       <w:lvlText w:val=" %1 "/>
       <w:lvlJc w:val="left"/>
@@ -4496,10 +4517,11 @@
         </w:tabs>
         <w:ind w:left="0" w:hanging="0"/>
       </w:pPr>
+      <w:rPr/>
     </w:lvl>
     <w:lvl w:ilvl="1">
       <w:start w:val="1"/>
-      <w:pStyle w:val="Ttulo2"/>
+      <w:pStyle w:val="Heading2"/>
       <w:numFmt w:val="decimal"/>
       <w:lvlText w:val=" %1.%2 "/>
       <w:lvlJc w:val="left"/>
@@ -4509,10 +4531,11 @@
         </w:tabs>
         <w:ind w:left="0" w:hanging="0"/>
       </w:pPr>
+      <w:rPr/>
     </w:lvl>
     <w:lvl w:ilvl="2">
       <w:start w:val="1"/>
-      <w:pStyle w:val="Ttulo3"/>
+      <w:pStyle w:val="Heading3"/>
       <w:numFmt w:val="decimal"/>
       <w:lvlText w:val=" %1.%2.%3 "/>
       <w:lvlJc w:val="left"/>
@@ -4522,10 +4545,11 @@
         </w:tabs>
         <w:ind w:left="0" w:hanging="0"/>
       </w:pPr>
+      <w:rPr/>
     </w:lvl>
     <w:lvl w:ilvl="3">
       <w:start w:val="1"/>
-      <w:pStyle w:val="Ttulo4"/>
+      <w:pStyle w:val="Heading4"/>
       <w:numFmt w:val="decimal"/>
       <w:lvlText w:val=" %1.%2.%3.%4 "/>
       <w:lvlJc w:val="left"/>
@@ -4535,10 +4559,11 @@
         </w:tabs>
         <w:ind w:left="0" w:hanging="0"/>
       </w:pPr>
+      <w:rPr/>
     </w:lvl>
     <w:lvl w:ilvl="4">
       <w:start w:val="1"/>
-      <w:pStyle w:val="Ttulo5"/>
+      <w:pStyle w:val="Heading5"/>
       <w:numFmt w:val="decimal"/>
       <w:lvlText w:val=" %1.%2.%3.%4.%5 "/>
       <w:lvlJc w:val="left"/>
@@ -4548,10 +4573,11 @@
         </w:tabs>
         <w:ind w:left="0" w:hanging="0"/>
       </w:pPr>
+      <w:rPr/>
     </w:lvl>
     <w:lvl w:ilvl="5">
       <w:start w:val="1"/>
-      <w:pStyle w:val="Ttulo6"/>
+      <w:pStyle w:val="Heading6"/>
       <w:numFmt w:val="decimal"/>
       <w:lvlText w:val=" %1.%2.%3.%4.%5.%6 "/>
       <w:lvlJc w:val="left"/>
@@ -4561,10 +4587,11 @@
         </w:tabs>
         <w:ind w:left="0" w:hanging="0"/>
       </w:pPr>
+      <w:rPr/>
     </w:lvl>
     <w:lvl w:ilvl="6">
       <w:start w:val="1"/>
-      <w:pStyle w:val="Ttulo7"/>
+      <w:pStyle w:val="Heading7"/>
       <w:numFmt w:val="decimal"/>
       <w:lvlText w:val=" %1.%2.%3.%4.%5.%6.%7 "/>
       <w:lvlJc w:val="left"/>
@@ -4574,10 +4601,11 @@
         </w:tabs>
         <w:ind w:left="0" w:hanging="0"/>
       </w:pPr>
+      <w:rPr/>
     </w:lvl>
     <w:lvl w:ilvl="7">
       <w:start w:val="1"/>
-      <w:pStyle w:val="Ttulo8"/>
+      <w:pStyle w:val="Heading8"/>
       <w:numFmt w:val="decimal"/>
       <w:lvlText w:val=" %1.%2.%3.%4.%5.%6.%7.%8 "/>
       <w:lvlJc w:val="left"/>
@@ -4587,10 +4615,11 @@
         </w:tabs>
         <w:ind w:left="0" w:hanging="0"/>
       </w:pPr>
+      <w:rPr/>
     </w:lvl>
     <w:lvl w:ilvl="8">
       <w:start w:val="1"/>
-      <w:pStyle w:val="Ttulo9"/>
+      <w:pStyle w:val="Heading9"/>
       <w:numFmt w:val="decimal"/>
       <w:lvlText w:val=" %1.%2.%3.%4.%5.%6.%7.%8.%9 "/>
       <w:lvlJc w:val="left"/>
@@ -4600,6 +4629,7 @@
         </w:tabs>
         <w:ind w:left="0" w:hanging="0"/>
       </w:pPr>
+      <w:rPr/>
     </w:lvl>
   </w:abstractNum>
   <w:abstractNum w:abstractNumId="2">
@@ -4750,6 +4780,7 @@
         </w:tabs>
         <w:ind w:left="720" w:hanging="480"/>
       </w:pPr>
+      <w:rPr/>
     </w:lvl>
     <w:lvl w:ilvl="1">
       <w:start w:val="1"/>
@@ -4762,6 +4793,7 @@
         </w:tabs>
         <w:ind w:left="1440" w:hanging="480"/>
       </w:pPr>
+      <w:rPr/>
     </w:lvl>
     <w:lvl w:ilvl="2">
       <w:start w:val="1"/>
@@ -4774,6 +4806,7 @@
         </w:tabs>
         <w:ind w:left="2160" w:hanging="480"/>
       </w:pPr>
+      <w:rPr/>
     </w:lvl>
     <w:lvl w:ilvl="3">
       <w:start w:val="1"/>
@@ -4786,6 +4819,7 @@
         </w:tabs>
         <w:ind w:left="2880" w:hanging="480"/>
       </w:pPr>
+      <w:rPr/>
     </w:lvl>
     <w:lvl w:ilvl="4">
       <w:start w:val="1"/>
@@ -4798,6 +4832,7 @@
         </w:tabs>
         <w:ind w:left="3600" w:hanging="480"/>
       </w:pPr>
+      <w:rPr/>
     </w:lvl>
     <w:lvl w:ilvl="5">
       <w:start w:val="1"/>
@@ -4810,6 +4845,7 @@
         </w:tabs>
         <w:ind w:left="4320" w:hanging="480"/>
       </w:pPr>
+      <w:rPr/>
     </w:lvl>
     <w:lvl w:ilvl="6">
       <w:start w:val="1"/>
@@ -4822,6 +4858,7 @@
         </w:tabs>
         <w:ind w:left="5040" w:hanging="480"/>
       </w:pPr>
+      <w:rPr/>
     </w:lvl>
     <w:lvl w:ilvl="7">
       <w:start w:val="1"/>
@@ -4834,6 +4871,7 @@
         </w:tabs>
         <w:ind w:left="5760" w:hanging="480"/>
       </w:pPr>
+      <w:rPr/>
     </w:lvl>
     <w:lvl w:ilvl="8">
       <w:start w:val="1"/>
@@ -4846,9 +4884,537 @@
         </w:tabs>
         <w:ind w:left="6480" w:hanging="480"/>
       </w:pPr>
+      <w:rPr/>
     </w:lvl>
   </w:abstractNum>
   <w:abstractNum w:abstractNumId="4">
+    <w:lvl w:ilvl="0">
+      <w:start w:val="1"/>
+      <w:numFmt w:val="decimal"/>
+      <w:lvlText w:val="%1."/>
+      <w:lvlJc w:val="left"/>
+      <w:pPr>
+        <w:tabs>
+          <w:tab w:val="num" w:pos="0"/>
+        </w:tabs>
+        <w:ind w:left="720" w:hanging="480"/>
+      </w:pPr>
+      <w:rPr/>
+    </w:lvl>
+    <w:lvl w:ilvl="1">
+      <w:start w:val="1"/>
+      <w:numFmt w:val="decimal"/>
+      <w:lvlText w:val="%2."/>
+      <w:lvlJc w:val="left"/>
+      <w:pPr>
+        <w:tabs>
+          <w:tab w:val="num" w:pos="0"/>
+        </w:tabs>
+        <w:ind w:left="1440" w:hanging="480"/>
+      </w:pPr>
+      <w:rPr/>
+    </w:lvl>
+    <w:lvl w:ilvl="2">
+      <w:start w:val="1"/>
+      <w:numFmt w:val="decimal"/>
+      <w:lvlText w:val="%3."/>
+      <w:lvlJc w:val="left"/>
+      <w:pPr>
+        <w:tabs>
+          <w:tab w:val="num" w:pos="0"/>
+        </w:tabs>
+        <w:ind w:left="2160" w:hanging="480"/>
+      </w:pPr>
+      <w:rPr/>
+    </w:lvl>
+    <w:lvl w:ilvl="3">
+      <w:start w:val="1"/>
+      <w:numFmt w:val="decimal"/>
+      <w:lvlText w:val="%4."/>
+      <w:lvlJc w:val="left"/>
+      <w:pPr>
+        <w:tabs>
+          <w:tab w:val="num" w:pos="0"/>
+        </w:tabs>
+        <w:ind w:left="2880" w:hanging="480"/>
+      </w:pPr>
+      <w:rPr/>
+    </w:lvl>
+    <w:lvl w:ilvl="4">
+      <w:start w:val="1"/>
+      <w:numFmt w:val="decimal"/>
+      <w:lvlText w:val="%5."/>
+      <w:lvlJc w:val="left"/>
+      <w:pPr>
+        <w:tabs>
+          <w:tab w:val="num" w:pos="0"/>
+        </w:tabs>
+        <w:ind w:left="3600" w:hanging="480"/>
+      </w:pPr>
+      <w:rPr/>
+    </w:lvl>
+    <w:lvl w:ilvl="5">
+      <w:start w:val="1"/>
+      <w:numFmt w:val="decimal"/>
+      <w:lvlText w:val="%6."/>
+      <w:lvlJc w:val="left"/>
+      <w:pPr>
+        <w:tabs>
+          <w:tab w:val="num" w:pos="0"/>
+        </w:tabs>
+        <w:ind w:left="4320" w:hanging="480"/>
+      </w:pPr>
+      <w:rPr/>
+    </w:lvl>
+    <w:lvl w:ilvl="6">
+      <w:start w:val="1"/>
+      <w:numFmt w:val="decimal"/>
+      <w:lvlText w:val="%7."/>
+      <w:lvlJc w:val="left"/>
+      <w:pPr>
+        <w:tabs>
+          <w:tab w:val="num" w:pos="0"/>
+        </w:tabs>
+        <w:ind w:left="5040" w:hanging="480"/>
+      </w:pPr>
+      <w:rPr/>
+    </w:lvl>
+    <w:lvl w:ilvl="7">
+      <w:start w:val="1"/>
+      <w:numFmt w:val="decimal"/>
+      <w:lvlText w:val="%8."/>
+      <w:lvlJc w:val="left"/>
+      <w:pPr>
+        <w:tabs>
+          <w:tab w:val="num" w:pos="0"/>
+        </w:tabs>
+        <w:ind w:left="5760" w:hanging="480"/>
+      </w:pPr>
+      <w:rPr/>
+    </w:lvl>
+    <w:lvl w:ilvl="8">
+      <w:start w:val="1"/>
+      <w:numFmt w:val="decimal"/>
+      <w:lvlText w:val="%9."/>
+      <w:lvlJc w:val="left"/>
+      <w:pPr>
+        <w:tabs>
+          <w:tab w:val="num" w:pos="0"/>
+        </w:tabs>
+        <w:ind w:left="6480" w:hanging="480"/>
+      </w:pPr>
+      <w:rPr/>
+    </w:lvl>
+  </w:abstractNum>
+  <w:abstractNum w:abstractNumId="5">
+    <w:lvl w:ilvl="0">
+      <w:numFmt w:val="bullet"/>
+      <w:lvlText w:val=""/>
+      <w:lvlJc w:val="left"/>
+      <w:pPr>
+        <w:tabs>
+          <w:tab w:val="num" w:pos="0"/>
+        </w:tabs>
+        <w:ind w:left="720" w:hanging="480"/>
+      </w:pPr>
+      <w:rPr>
+        <w:rFonts w:ascii="Symbol" w:hAnsi="Symbol" w:cs="Symbol" w:hint="default"/>
+      </w:rPr>
+    </w:lvl>
+    <w:lvl w:ilvl="1">
+      <w:start w:val="0"/>
+      <w:numFmt w:val="bullet"/>
+      <w:lvlText w:val=""/>
+      <w:lvlJc w:val="left"/>
+      <w:pPr>
+        <w:tabs>
+          <w:tab w:val="num" w:pos="0"/>
+        </w:tabs>
+        <w:ind w:left="1440" w:hanging="480"/>
+      </w:pPr>
+      <w:rPr>
+        <w:rFonts w:ascii="Symbol" w:hAnsi="Symbol" w:cs="Symbol" w:hint="default"/>
+      </w:rPr>
+    </w:lvl>
+    <w:lvl w:ilvl="2">
+      <w:start w:val="0"/>
+      <w:numFmt w:val="bullet"/>
+      <w:lvlText w:val=""/>
+      <w:lvlJc w:val="left"/>
+      <w:pPr>
+        <w:tabs>
+          <w:tab w:val="num" w:pos="0"/>
+        </w:tabs>
+        <w:ind w:left="2160" w:hanging="480"/>
+      </w:pPr>
+      <w:rPr>
+        <w:rFonts w:ascii="Symbol" w:hAnsi="Symbol" w:cs="Symbol" w:hint="default"/>
+      </w:rPr>
+    </w:lvl>
+    <w:lvl w:ilvl="3">
+      <w:start w:val="0"/>
+      <w:numFmt w:val="bullet"/>
+      <w:lvlText w:val=""/>
+      <w:lvlJc w:val="left"/>
+      <w:pPr>
+        <w:tabs>
+          <w:tab w:val="num" w:pos="0"/>
+        </w:tabs>
+        <w:ind w:left="2880" w:hanging="480"/>
+      </w:pPr>
+      <w:rPr>
+        <w:rFonts w:ascii="Symbol" w:hAnsi="Symbol" w:cs="Symbol" w:hint="default"/>
+      </w:rPr>
+    </w:lvl>
+    <w:lvl w:ilvl="4">
+      <w:start w:val="0"/>
+      <w:numFmt w:val="bullet"/>
+      <w:lvlText w:val=""/>
+      <w:lvlJc w:val="left"/>
+      <w:pPr>
+        <w:tabs>
+          <w:tab w:val="num" w:pos="0"/>
+        </w:tabs>
+        <w:ind w:left="3600" w:hanging="480"/>
+      </w:pPr>
+      <w:rPr>
+        <w:rFonts w:ascii="Symbol" w:hAnsi="Symbol" w:cs="Symbol" w:hint="default"/>
+      </w:rPr>
+    </w:lvl>
+    <w:lvl w:ilvl="5">
+      <w:start w:val="0"/>
+      <w:numFmt w:val="bullet"/>
+      <w:lvlText w:val=""/>
+      <w:lvlJc w:val="left"/>
+      <w:pPr>
+        <w:tabs>
+          <w:tab w:val="num" w:pos="0"/>
+        </w:tabs>
+        <w:ind w:left="4320" w:hanging="480"/>
+      </w:pPr>
+      <w:rPr>
+        <w:rFonts w:ascii="Symbol" w:hAnsi="Symbol" w:cs="Symbol" w:hint="default"/>
+      </w:rPr>
+    </w:lvl>
+    <w:lvl w:ilvl="6">
+      <w:start w:val="0"/>
+      <w:numFmt w:val="bullet"/>
+      <w:lvlText w:val=""/>
+      <w:lvlJc w:val="left"/>
+      <w:pPr>
+        <w:tabs>
+          <w:tab w:val="num" w:pos="0"/>
+        </w:tabs>
+        <w:ind w:left="5040" w:hanging="480"/>
+      </w:pPr>
+      <w:rPr>
+        <w:rFonts w:ascii="Symbol" w:hAnsi="Symbol" w:cs="Symbol" w:hint="default"/>
+      </w:rPr>
+    </w:lvl>
+    <w:lvl w:ilvl="7">
+      <w:start w:val="0"/>
+      <w:numFmt w:val="bullet"/>
+      <w:lvlText w:val=""/>
+      <w:lvlJc w:val="left"/>
+      <w:pPr>
+        <w:tabs>
+          <w:tab w:val="num" w:pos="0"/>
+        </w:tabs>
+        <w:ind w:left="5760" w:hanging="480"/>
+      </w:pPr>
+      <w:rPr>
+        <w:rFonts w:ascii="Symbol" w:hAnsi="Symbol" w:cs="Symbol" w:hint="default"/>
+      </w:rPr>
+    </w:lvl>
+    <w:lvl w:ilvl="8">
+      <w:start w:val="0"/>
+      <w:numFmt w:val="bullet"/>
+      <w:lvlText w:val=""/>
+      <w:lvlJc w:val="left"/>
+      <w:pPr>
+        <w:tabs>
+          <w:tab w:val="num" w:pos="0"/>
+        </w:tabs>
+        <w:ind w:left="6480" w:hanging="480"/>
+      </w:pPr>
+      <w:rPr>
+        <w:rFonts w:ascii="Symbol" w:hAnsi="Symbol" w:cs="Symbol" w:hint="default"/>
+      </w:rPr>
+    </w:lvl>
+  </w:abstractNum>
+  <w:abstractNum w:abstractNumId="6">
+    <w:lvl w:ilvl="0">
+      <w:numFmt w:val="bullet"/>
+      <w:lvlText w:val=""/>
+      <w:lvlJc w:val="left"/>
+      <w:pPr>
+        <w:tabs>
+          <w:tab w:val="num" w:pos="0"/>
+        </w:tabs>
+        <w:ind w:left="720" w:hanging="480"/>
+      </w:pPr>
+      <w:rPr>
+        <w:rFonts w:ascii="Symbol" w:hAnsi="Symbol" w:cs="Symbol" w:hint="default"/>
+      </w:rPr>
+    </w:lvl>
+    <w:lvl w:ilvl="1">
+      <w:start w:val="0"/>
+      <w:numFmt w:val="bullet"/>
+      <w:lvlText w:val=""/>
+      <w:lvlJc w:val="left"/>
+      <w:pPr>
+        <w:tabs>
+          <w:tab w:val="num" w:pos="0"/>
+        </w:tabs>
+        <w:ind w:left="1440" w:hanging="480"/>
+      </w:pPr>
+      <w:rPr>
+        <w:rFonts w:ascii="Symbol" w:hAnsi="Symbol" w:cs="Symbol" w:hint="default"/>
+      </w:rPr>
+    </w:lvl>
+    <w:lvl w:ilvl="2">
+      <w:start w:val="0"/>
+      <w:numFmt w:val="bullet"/>
+      <w:lvlText w:val=""/>
+      <w:lvlJc w:val="left"/>
+      <w:pPr>
+        <w:tabs>
+          <w:tab w:val="num" w:pos="0"/>
+        </w:tabs>
+        <w:ind w:left="2160" w:hanging="480"/>
+      </w:pPr>
+      <w:rPr>
+        <w:rFonts w:ascii="Symbol" w:hAnsi="Symbol" w:cs="Symbol" w:hint="default"/>
+      </w:rPr>
+    </w:lvl>
+    <w:lvl w:ilvl="3">
+      <w:start w:val="0"/>
+      <w:numFmt w:val="bullet"/>
+      <w:lvlText w:val=""/>
+      <w:lvlJc w:val="left"/>
+      <w:pPr>
+        <w:tabs>
+          <w:tab w:val="num" w:pos="0"/>
+        </w:tabs>
+        <w:ind w:left="2880" w:hanging="480"/>
+      </w:pPr>
+      <w:rPr>
+        <w:rFonts w:ascii="Symbol" w:hAnsi="Symbol" w:cs="Symbol" w:hint="default"/>
+      </w:rPr>
+    </w:lvl>
+    <w:lvl w:ilvl="4">
+      <w:start w:val="0"/>
+      <w:numFmt w:val="bullet"/>
+      <w:lvlText w:val=""/>
+      <w:lvlJc w:val="left"/>
+      <w:pPr>
+        <w:tabs>
+          <w:tab w:val="num" w:pos="0"/>
+        </w:tabs>
+        <w:ind w:left="3600" w:hanging="480"/>
+      </w:pPr>
+      <w:rPr>
+        <w:rFonts w:ascii="Symbol" w:hAnsi="Symbol" w:cs="Symbol" w:hint="default"/>
+      </w:rPr>
+    </w:lvl>
+    <w:lvl w:ilvl="5">
+      <w:start w:val="0"/>
+      <w:numFmt w:val="bullet"/>
+      <w:lvlText w:val=""/>
+      <w:lvlJc w:val="left"/>
+      <w:pPr>
+        <w:tabs>
+          <w:tab w:val="num" w:pos="0"/>
+        </w:tabs>
+        <w:ind w:left="4320" w:hanging="480"/>
+      </w:pPr>
+      <w:rPr>
+        <w:rFonts w:ascii="Symbol" w:hAnsi="Symbol" w:cs="Symbol" w:hint="default"/>
+      </w:rPr>
+    </w:lvl>
+    <w:lvl w:ilvl="6">
+      <w:start w:val="0"/>
+      <w:numFmt w:val="bullet"/>
+      <w:lvlText w:val=""/>
+      <w:lvlJc w:val="left"/>
+      <w:pPr>
+        <w:tabs>
+          <w:tab w:val="num" w:pos="0"/>
+        </w:tabs>
+        <w:ind w:left="5040" w:hanging="480"/>
+      </w:pPr>
+      <w:rPr>
+        <w:rFonts w:ascii="Symbol" w:hAnsi="Symbol" w:cs="Symbol" w:hint="default"/>
+      </w:rPr>
+    </w:lvl>
+    <w:lvl w:ilvl="7">
+      <w:start w:val="0"/>
+      <w:numFmt w:val="bullet"/>
+      <w:lvlText w:val=""/>
+      <w:lvlJc w:val="left"/>
+      <w:pPr>
+        <w:tabs>
+          <w:tab w:val="num" w:pos="0"/>
+        </w:tabs>
+        <w:ind w:left="5760" w:hanging="480"/>
+      </w:pPr>
+      <w:rPr>
+        <w:rFonts w:ascii="Symbol" w:hAnsi="Symbol" w:cs="Symbol" w:hint="default"/>
+      </w:rPr>
+    </w:lvl>
+    <w:lvl w:ilvl="8">
+      <w:start w:val="0"/>
+      <w:numFmt w:val="bullet"/>
+      <w:lvlText w:val=""/>
+      <w:lvlJc w:val="left"/>
+      <w:pPr>
+        <w:tabs>
+          <w:tab w:val="num" w:pos="0"/>
+        </w:tabs>
+        <w:ind w:left="6480" w:hanging="480"/>
+      </w:pPr>
+      <w:rPr>
+        <w:rFonts w:ascii="Symbol" w:hAnsi="Symbol" w:cs="Symbol" w:hint="default"/>
+      </w:rPr>
+    </w:lvl>
+  </w:abstractNum>
+  <w:abstractNum w:abstractNumId="7">
+    <w:lvl w:ilvl="0">
+      <w:numFmt w:val="bullet"/>
+      <w:lvlText w:val=""/>
+      <w:lvlJc w:val="left"/>
+      <w:pPr>
+        <w:tabs>
+          <w:tab w:val="num" w:pos="0"/>
+        </w:tabs>
+        <w:ind w:left="720" w:hanging="480"/>
+      </w:pPr>
+      <w:rPr>
+        <w:rFonts w:ascii="Symbol" w:hAnsi="Symbol" w:cs="Symbol" w:hint="default"/>
+      </w:rPr>
+    </w:lvl>
+    <w:lvl w:ilvl="1">
+      <w:start w:val="0"/>
+      <w:numFmt w:val="bullet"/>
+      <w:lvlText w:val=""/>
+      <w:lvlJc w:val="left"/>
+      <w:pPr>
+        <w:tabs>
+          <w:tab w:val="num" w:pos="0"/>
+        </w:tabs>
+        <w:ind w:left="1440" w:hanging="480"/>
+      </w:pPr>
+      <w:rPr>
+        <w:rFonts w:ascii="Symbol" w:hAnsi="Symbol" w:cs="Symbol" w:hint="default"/>
+      </w:rPr>
+    </w:lvl>
+    <w:lvl w:ilvl="2">
+      <w:start w:val="0"/>
+      <w:numFmt w:val="bullet"/>
+      <w:lvlText w:val=""/>
+      <w:lvlJc w:val="left"/>
+      <w:pPr>
+        <w:tabs>
+          <w:tab w:val="num" w:pos="0"/>
+        </w:tabs>
+        <w:ind w:left="2160" w:hanging="480"/>
+      </w:pPr>
+      <w:rPr>
+        <w:rFonts w:ascii="Symbol" w:hAnsi="Symbol" w:cs="Symbol" w:hint="default"/>
+      </w:rPr>
+    </w:lvl>
+    <w:lvl w:ilvl="3">
+      <w:start w:val="0"/>
+      <w:numFmt w:val="bullet"/>
+      <w:lvlText w:val=""/>
+      <w:lvlJc w:val="left"/>
+      <w:pPr>
+        <w:tabs>
+          <w:tab w:val="num" w:pos="0"/>
+        </w:tabs>
+        <w:ind w:left="2880" w:hanging="480"/>
+      </w:pPr>
+      <w:rPr>
+        <w:rFonts w:ascii="Symbol" w:hAnsi="Symbol" w:cs="Symbol" w:hint="default"/>
+      </w:rPr>
+    </w:lvl>
+    <w:lvl w:ilvl="4">
+      <w:start w:val="0"/>
+      <w:numFmt w:val="bullet"/>
+      <w:lvlText w:val=""/>
+      <w:lvlJc w:val="left"/>
+      <w:pPr>
+        <w:tabs>
+          <w:tab w:val="num" w:pos="0"/>
+        </w:tabs>
+        <w:ind w:left="3600" w:hanging="480"/>
+      </w:pPr>
+      <w:rPr>
+        <w:rFonts w:ascii="Symbol" w:hAnsi="Symbol" w:cs="Symbol" w:hint="default"/>
+      </w:rPr>
+    </w:lvl>
+    <w:lvl w:ilvl="5">
+      <w:start w:val="0"/>
+      <w:numFmt w:val="bullet"/>
+      <w:lvlText w:val=""/>
+      <w:lvlJc w:val="left"/>
+      <w:pPr>
+        <w:tabs>
+          <w:tab w:val="num" w:pos="0"/>
+        </w:tabs>
+        <w:ind w:left="4320" w:hanging="480"/>
+      </w:pPr>
+      <w:rPr>
+        <w:rFonts w:ascii="Symbol" w:hAnsi="Symbol" w:cs="Symbol" w:hint="default"/>
+      </w:rPr>
+    </w:lvl>
+    <w:lvl w:ilvl="6">
+      <w:start w:val="0"/>
+      <w:numFmt w:val="bullet"/>
+      <w:lvlText w:val=""/>
+      <w:lvlJc w:val="left"/>
+      <w:pPr>
+        <w:tabs>
+          <w:tab w:val="num" w:pos="0"/>
+        </w:tabs>
+        <w:ind w:left="5040" w:hanging="480"/>
+      </w:pPr>
+      <w:rPr>
+        <w:rFonts w:ascii="Symbol" w:hAnsi="Symbol" w:cs="Symbol" w:hint="default"/>
+      </w:rPr>
+    </w:lvl>
+    <w:lvl w:ilvl="7">
+      <w:start w:val="0"/>
+      <w:numFmt w:val="bullet"/>
+      <w:lvlText w:val=""/>
+      <w:lvlJc w:val="left"/>
+      <w:pPr>
+        <w:tabs>
+          <w:tab w:val="num" w:pos="0"/>
+        </w:tabs>
+        <w:ind w:left="5760" w:hanging="480"/>
+      </w:pPr>
+      <w:rPr>
+        <w:rFonts w:ascii="Symbol" w:hAnsi="Symbol" w:cs="Symbol" w:hint="default"/>
+      </w:rPr>
+    </w:lvl>
+    <w:lvl w:ilvl="8">
+      <w:start w:val="0"/>
+      <w:numFmt w:val="bullet"/>
+      <w:lvlText w:val=""/>
+      <w:lvlJc w:val="left"/>
+      <w:pPr>
+        <w:tabs>
+          <w:tab w:val="num" w:pos="0"/>
+        </w:tabs>
+        <w:ind w:left="6480" w:hanging="480"/>
+      </w:pPr>
+      <w:rPr>
+        <w:rFonts w:ascii="Symbol" w:hAnsi="Symbol" w:cs="Symbol" w:hint="default"/>
+      </w:rPr>
+    </w:lvl>
+  </w:abstractNum>
+  <w:abstractNum w:abstractNumId="8">
     <w:lvl w:ilvl="0">
       <w:numFmt w:val="bullet"/>
       <w:lvlText w:val=""/>
@@ -4997,21 +5563,42 @@
     <w:abstractNumId w:val="4"/>
   </w:num>
   <w:num w:numId="5">
-    <w:abstractNumId w:val="3"/>
+    <w:abstractNumId w:val="5"/>
+  </w:num>
+  <w:num w:numId="6">
+    <w:abstractNumId w:val="6"/>
+  </w:num>
+  <w:num w:numId="7">
+    <w:abstractNumId w:val="7"/>
+  </w:num>
+  <w:num w:numId="8">
+    <w:abstractNumId w:val="8"/>
+  </w:num>
+  <w:num w:numId="9">
+    <w:abstractNumId w:val="4"/>
     <w:lvlOverride w:ilvl="0">
       <w:startOverride w:val="1"/>
     </w:lvlOverride>
   </w:num>
-  <w:num w:numId="6">
+  <w:num w:numId="10">
+    <w:abstractNumId w:val="4"/>
+  </w:num>
+  <w:num w:numId="11">
+    <w:abstractNumId w:val="4"/>
+  </w:num>
+  <w:num w:numId="12">
+    <w:abstractNumId w:val="4"/>
+  </w:num>
+  <w:num w:numId="13">
     <w:abstractNumId w:val="2"/>
   </w:num>
-  <w:num w:numId="7">
+  <w:num w:numId="14">
     <w:abstractNumId w:val="2"/>
   </w:num>
-  <w:num w:numId="8">
+  <w:num w:numId="15">
     <w:abstractNumId w:val="2"/>
   </w:num>
-  <w:num w:numId="9">
+  <w:num w:numId="16">
     <w:abstractNumId w:val="2"/>
   </w:num>
 </w:numbering>
@@ -5054,10 +5641,10 @@
       <w:lang w:val="en-US" w:eastAsia="en-US" w:bidi="ar-SA"/>
     </w:rPr>
   </w:style>
-  <w:style w:type="paragraph" w:styleId="Ttulo1">
+  <w:style w:type="paragraph" w:styleId="Heading1">
     <w:name w:val="Heading 1"/>
     <w:basedOn w:val="Normal"/>
-    <w:next w:val="Corpodotexto"/>
+    <w:next w:val="TextBody"/>
     <w:uiPriority w:val="9"/>
     <w:qFormat/>
     <w:pPr>
@@ -5080,10 +5667,10 @@
       <w:szCs w:val="32"/>
     </w:rPr>
   </w:style>
-  <w:style w:type="paragraph" w:styleId="Ttulo2">
+  <w:style w:type="paragraph" w:styleId="Heading2">
     <w:name w:val="Heading 2"/>
     <w:basedOn w:val="Normal"/>
-    <w:next w:val="Corpodotexto"/>
+    <w:next w:val="TextBody"/>
     <w:uiPriority w:val="9"/>
     <w:unhideWhenUsed/>
     <w:qFormat/>
@@ -5106,10 +5693,10 @@
       <w:szCs w:val="28"/>
     </w:rPr>
   </w:style>
-  <w:style w:type="paragraph" w:styleId="Ttulo3">
+  <w:style w:type="paragraph" w:styleId="Heading3">
     <w:name w:val="Heading 3"/>
     <w:basedOn w:val="Normal"/>
-    <w:next w:val="Corpodotexto"/>
+    <w:next w:val="TextBody"/>
     <w:uiPriority w:val="9"/>
     <w:unhideWhenUsed/>
     <w:qFormat/>
@@ -5132,10 +5719,10 @@
       <w:szCs w:val="24"/>
     </w:rPr>
   </w:style>
-  <w:style w:type="paragraph" w:styleId="Ttulo4">
+  <w:style w:type="paragraph" w:styleId="Heading4">
     <w:name w:val="Heading 4"/>
     <w:basedOn w:val="Normal"/>
-    <w:next w:val="Corpodotexto"/>
+    <w:next w:val="TextBody"/>
     <w:uiPriority w:val="9"/>
     <w:unhideWhenUsed/>
     <w:qFormat/>
@@ -5158,10 +5745,10 @@
       <w:szCs w:val="24"/>
     </w:rPr>
   </w:style>
-  <w:style w:type="paragraph" w:styleId="Ttulo5">
+  <w:style w:type="paragraph" w:styleId="Heading5">
     <w:name w:val="Heading 5"/>
     <w:basedOn w:val="Normal"/>
-    <w:next w:val="Corpodotexto"/>
+    <w:next w:val="TextBody"/>
     <w:uiPriority w:val="9"/>
     <w:unhideWhenUsed/>
     <w:qFormat/>
@@ -5183,10 +5770,10 @@
       <w:szCs w:val="24"/>
     </w:rPr>
   </w:style>
-  <w:style w:type="paragraph" w:styleId="Ttulo6">
+  <w:style w:type="paragraph" w:styleId="Heading6">
     <w:name w:val="Heading 6"/>
     <w:basedOn w:val="Normal"/>
-    <w:next w:val="Corpodotexto"/>
+    <w:next w:val="TextBody"/>
     <w:uiPriority w:val="9"/>
     <w:unhideWhenUsed/>
     <w:qFormat/>
@@ -5207,10 +5794,10 @@
       <w:szCs w:val="24"/>
     </w:rPr>
   </w:style>
-  <w:style w:type="paragraph" w:styleId="Ttulo7">
+  <w:style w:type="paragraph" w:styleId="Heading7">
     <w:name w:val="Heading 7"/>
     <w:basedOn w:val="Normal"/>
-    <w:next w:val="Corpodotexto"/>
+    <w:next w:val="TextBody"/>
     <w:uiPriority w:val="9"/>
     <w:unhideWhenUsed/>
     <w:qFormat/>
@@ -5231,10 +5818,10 @@
       <w:szCs w:val="24"/>
     </w:rPr>
   </w:style>
-  <w:style w:type="paragraph" w:styleId="Ttulo8">
+  <w:style w:type="paragraph" w:styleId="Heading8">
     <w:name w:val="Heading 8"/>
     <w:basedOn w:val="Normal"/>
-    <w:next w:val="Corpodotexto"/>
+    <w:next w:val="TextBody"/>
     <w:uiPriority w:val="9"/>
     <w:unhideWhenUsed/>
     <w:qFormat/>
@@ -5255,10 +5842,10 @@
       <w:szCs w:val="24"/>
     </w:rPr>
   </w:style>
-  <w:style w:type="paragraph" w:styleId="Ttulo9">
+  <w:style w:type="paragraph" w:styleId="Heading9">
     <w:name w:val="Heading 9"/>
     <w:basedOn w:val="Normal"/>
-    <w:next w:val="Corpodotexto"/>
+    <w:next w:val="TextBody"/>
     <w:uiPriority w:val="9"/>
     <w:unhideWhenUsed/>
     <w:qFormat/>
@@ -5289,7 +5876,6 @@
   <w:style w:type="character" w:styleId="BodyTextChar" w:customStyle="1">
     <w:name w:val="Body Text Char"/>
     <w:basedOn w:val="DefaultParagraphFont"/>
-    <w:link w:val="BodyText"/>
     <w:qFormat/>
     <w:rPr/>
   </w:style>
@@ -5310,6 +5896,7 @@
   </w:style>
   <w:style w:type="character" w:styleId="Ncoradanotaderodap">
     <w:name w:val="Âncora da nota de rodapé"/>
+    <w:qFormat/>
     <w:rPr>
       <w:vertAlign w:val="superscript"/>
     </w:rPr>
@@ -5325,6 +5912,7 @@
   <w:style w:type="character" w:styleId="LinkdaInternet">
     <w:name w:val="Link da Internet"/>
     <w:basedOn w:val="BodyTextChar"/>
+    <w:qFormat/>
     <w:rPr>
       <w:color w:val="4F81BD" w:themeColor="accent1"/>
     </w:rPr>
@@ -5626,55 +6214,96 @@
   </w:style>
   <w:style w:type="character" w:styleId="Numeraodelinhas">
     <w:name w:val="Numeração de linhas"/>
+    <w:qFormat/>
     <w:rPr/>
   </w:style>
-  <w:style w:type="paragraph" w:styleId="Ttulo">
-    <w:name w:val="Título"/>
+  <w:style w:type="character" w:styleId="InternetLink">
+    <w:name w:val="Hyperlink"/>
+    <w:rPr>
+      <w:color w:val="000080"/>
+      <w:u w:val="single"/>
+      <w:lang w:val="zxx" w:eastAsia="zxx" w:bidi="zxx"/>
+    </w:rPr>
+  </w:style>
+  <w:style w:type="character" w:styleId="IndexLink">
+    <w:name w:val="Index Link"/>
+    <w:qFormat/>
+    <w:rPr/>
+  </w:style>
+  <w:style w:type="paragraph" w:styleId="Heading">
+    <w:name w:val="Heading"/>
     <w:basedOn w:val="Normal"/>
-    <w:next w:val="Corpodotexto"/>
+    <w:next w:val="TextBody"/>
     <w:qFormat/>
     <w:pPr>
       <w:keepNext w:val="true"/>
       <w:spacing w:before="240" w:after="120"/>
     </w:pPr>
     <w:rPr>
+      <w:rFonts w:ascii="Ubuntu" w:hAnsi="Ubuntu" w:eastAsia="Noto Sans CJK SC" w:cs="Lohit Devanagari"/>
+      <w:sz w:val="28"/>
+      <w:szCs w:val="28"/>
+    </w:rPr>
+  </w:style>
+  <w:style w:type="paragraph" w:styleId="TextBody">
+    <w:name w:val="Body Text"/>
+    <w:basedOn w:val="Normal"/>
+    <w:link w:val="BodyTextChar"/>
+    <w:qFormat/>
+    <w:pPr>
+      <w:spacing w:before="180" w:after="180"/>
+    </w:pPr>
+    <w:rPr>
+      <w:rFonts w:ascii="Ubuntu" w:hAnsi="Ubuntu"/>
+    </w:rPr>
+  </w:style>
+  <w:style w:type="paragraph" w:styleId="List">
+    <w:name w:val="List"/>
+    <w:basedOn w:val="TextBody"/>
+    <w:pPr/>
+    <w:rPr>
+      <w:rFonts w:cs="Lohit Devanagari"/>
+    </w:rPr>
+  </w:style>
+  <w:style w:type="paragraph" w:styleId="Caption">
+    <w:name w:val="Caption"/>
+    <w:basedOn w:val="Normal"/>
+    <w:link w:val="BodyTextChar"/>
+    <w:qFormat/>
+    <w:pPr>
+      <w:spacing w:before="0" w:after="120"/>
+    </w:pPr>
+    <w:rPr>
+      <w:i/>
+    </w:rPr>
+  </w:style>
+  <w:style w:type="paragraph" w:styleId="Index">
+    <w:name w:val="Index"/>
+    <w:basedOn w:val="Normal"/>
+    <w:qFormat/>
+    <w:pPr>
+      <w:suppressLineNumbers/>
+    </w:pPr>
+    <w:rPr>
+      <w:rFonts w:ascii="Ubuntu" w:hAnsi="Ubuntu" w:cs="Lohit Devanagari"/>
+      <w:lang w:val="zxx" w:eastAsia="zxx" w:bidi="zxx"/>
+    </w:rPr>
+  </w:style>
+  <w:style w:type="paragraph" w:styleId="Ttulo">
+    <w:name w:val="Título"/>
+    <w:basedOn w:val="Normal"/>
+    <w:next w:val="TextBody"/>
+    <w:qFormat/>
+    <w:pPr>
+      <w:keepNext w:val="true"/>
+      <w:spacing w:before="240" w:after="120"/>
+    </w:pPr>
+    <w:rPr>
       <w:rFonts w:ascii="Liberation Sans" w:hAnsi="Liberation Sans" w:eastAsia="Noto Sans CJK SC" w:cs="Lohit Devanagari"/>
       <w:sz w:val="28"/>
       <w:szCs w:val="28"/>
     </w:rPr>
   </w:style>
-  <w:style w:type="paragraph" w:styleId="Corpodotexto">
-    <w:name w:val="Body Text"/>
-    <w:basedOn w:val="Normal"/>
-    <w:link w:val="BodyTextChar"/>
-    <w:qFormat/>
-    <w:pPr>
-      <w:spacing w:before="180" w:after="180"/>
-    </w:pPr>
-    <w:rPr>
-      <w:rFonts w:ascii="Ubuntu" w:hAnsi="Ubuntu"/>
-    </w:rPr>
-  </w:style>
-  <w:style w:type="paragraph" w:styleId="Lista">
-    <w:name w:val="List"/>
-    <w:basedOn w:val="Corpodotexto"/>
-    <w:pPr/>
-    <w:rPr>
-      <w:rFonts w:cs="Lohit Devanagari"/>
-    </w:rPr>
-  </w:style>
-  <w:style w:type="paragraph" w:styleId="Legenda">
-    <w:name w:val="Caption"/>
-    <w:basedOn w:val="Normal"/>
-    <w:link w:val="BodyTextChar"/>
-    <w:qFormat/>
-    <w:pPr>
-      <w:spacing w:before="0" w:after="120"/>
-    </w:pPr>
-    <w:rPr>
-      <w:i/>
-    </w:rPr>
-  </w:style>
   <w:style w:type="paragraph" w:styleId="Ndice">
     <w:name w:val="Índice"/>
     <w:basedOn w:val="Normal"/>
@@ -5688,15 +6317,15 @@
   </w:style>
   <w:style w:type="paragraph" w:styleId="FirstParagraph" w:customStyle="1">
     <w:name w:val="First Paragraph"/>
-    <w:basedOn w:val="Corpodotexto"/>
-    <w:next w:val="Corpodotexto"/>
+    <w:basedOn w:val="TextBody"/>
+    <w:next w:val="TextBody"/>
     <w:qFormat/>
     <w:pPr/>
     <w:rPr/>
   </w:style>
   <w:style w:type="paragraph" w:styleId="Compact" w:customStyle="1">
     <w:name w:val="Compact"/>
-    <w:basedOn w:val="Corpodotexto"/>
+    <w:basedOn w:val="TextBody"/>
     <w:qFormat/>
     <w:pPr>
       <w:spacing w:before="0" w:after="0"/>
@@ -5705,10 +6334,10 @@
       <w:rFonts w:ascii="Ubuntu" w:hAnsi="Ubuntu"/>
     </w:rPr>
   </w:style>
-  <w:style w:type="paragraph" w:styleId="Ttulododocumento">
+  <w:style w:type="paragraph" w:styleId="Title">
     <w:name w:val="Title"/>
     <w:basedOn w:val="Normal"/>
-    <w:next w:val="Corpodotexto"/>
+    <w:next w:val="TextBody"/>
     <w:qFormat/>
     <w:pPr>
       <w:keepNext w:val="true"/>
@@ -5725,10 +6354,10 @@
       <w:szCs w:val="36"/>
     </w:rPr>
   </w:style>
-  <w:style w:type="paragraph" w:styleId="Subttulo">
+  <w:style w:type="paragraph" w:styleId="Subtitle">
     <w:name w:val="Subtitle"/>
-    <w:basedOn w:val="Ttulododocumento"/>
-    <w:next w:val="Corpodotexto"/>
+    <w:basedOn w:val="Title"/>
+    <w:next w:val="TextBody"/>
     <w:qFormat/>
     <w:pPr>
       <w:keepNext w:val="true"/>
@@ -5745,7 +6374,7 @@
   </w:style>
   <w:style w:type="paragraph" w:styleId="Author" w:customStyle="1">
     <w:name w:val="Author"/>
-    <w:next w:val="Corpodotexto"/>
+    <w:next w:val="TextBody"/>
     <w:qFormat/>
     <w:pPr>
       <w:keepNext w:val="true"/>
@@ -5767,7 +6396,7 @@
   </w:style>
   <w:style w:type="paragraph" w:styleId="Date">
     <w:name w:val="Date"/>
-    <w:next w:val="Corpodotexto"/>
+    <w:next w:val="TextBody"/>
     <w:qFormat/>
     <w:pPr>
       <w:keepNext w:val="true"/>
@@ -5790,7 +6419,7 @@
   <w:style w:type="paragraph" w:styleId="Abstract" w:customStyle="1">
     <w:name w:val="Abstract"/>
     <w:basedOn w:val="Normal"/>
-    <w:next w:val="Corpodotexto"/>
+    <w:next w:val="TextBody"/>
     <w:qFormat/>
     <w:pPr>
       <w:keepNext w:val="true"/>
@@ -5811,8 +6440,8 @@
   </w:style>
   <w:style w:type="paragraph" w:styleId="BlockText">
     <w:name w:val="Block Text"/>
-    <w:basedOn w:val="Corpodotexto"/>
-    <w:next w:val="Corpodotexto"/>
+    <w:basedOn w:val="TextBody"/>
+    <w:next w:val="TextBody"/>
     <w:uiPriority w:val="9"/>
     <w:unhideWhenUsed/>
     <w:qFormat/>
@@ -5822,7 +6451,7 @@
     </w:pPr>
     <w:rPr/>
   </w:style>
-  <w:style w:type="paragraph" w:styleId="Notaderodap">
+  <w:style w:type="paragraph" w:styleId="Footnote">
     <w:name w:val="Footnote Text"/>
     <w:basedOn w:val="Normal"/>
     <w:uiPriority w:val="9"/>
@@ -5854,7 +6483,7 @@
   </w:style>
   <w:style w:type="paragraph" w:styleId="TableCaption" w:customStyle="1">
     <w:name w:val="Table Caption"/>
-    <w:basedOn w:val="Legenda"/>
+    <w:basedOn w:val="Caption"/>
     <w:qFormat/>
     <w:pPr>
       <w:keepNext w:val="true"/>
@@ -5863,7 +6492,7 @@
   </w:style>
   <w:style w:type="paragraph" w:styleId="ImageCaption" w:customStyle="1">
     <w:name w:val="Image Caption"/>
-    <w:basedOn w:val="Legenda"/>
+    <w:basedOn w:val="Caption"/>
     <w:qFormat/>
     <w:pPr/>
     <w:rPr/>
@@ -5884,7 +6513,7 @@
     </w:pPr>
     <w:rPr/>
   </w:style>
-  <w:style w:type="paragraph" w:styleId="Ttulodondicealfabtico">
+  <w:style w:type="paragraph" w:styleId="IndexHeading">
     <w:name w:val="Index Heading"/>
     <w:basedOn w:val="Ttulo"/>
     <w:pPr>
@@ -5901,10 +6530,10 @@
       <w:szCs w:val="32"/>
     </w:rPr>
   </w:style>
-  <w:style w:type="paragraph" w:styleId="Ttulodosumrio">
+  <w:style w:type="paragraph" w:styleId="ContentsHeading">
     <w:name w:val="TOC Heading"/>
-    <w:basedOn w:val="Ttulo1"/>
-    <w:next w:val="Corpodotexto"/>
+    <w:basedOn w:val="Heading1"/>
+    <w:next w:val="TextBody"/>
     <w:uiPriority w:val="39"/>
     <w:unhideWhenUsed/>
     <w:qFormat/>
@@ -5939,7 +6568,7 @@
   </w:style>
   <w:style w:type="paragraph" w:styleId="TOAHeading">
     <w:name w:val="TOA Heading"/>
-    <w:basedOn w:val="Ttulodondicealfabtico"/>
+    <w:basedOn w:val="IndexHeading"/>
     <w:qFormat/>
     <w:pPr>
       <w:suppressLineNumbers/>
@@ -5952,7 +6581,7 @@
       <w:szCs w:val="32"/>
     </w:rPr>
   </w:style>
-  <w:style w:type="paragraph" w:styleId="Sumrio1">
+  <w:style w:type="paragraph" w:styleId="Contents1">
     <w:name w:val="TOC 1"/>
     <w:basedOn w:val="Ndice"/>
     <w:pPr>
@@ -5969,7 +6598,7 @@
       <w:sz w:val="20"/>
     </w:rPr>
   </w:style>
-  <w:style w:type="paragraph" w:styleId="Sumrio2">
+  <w:style w:type="paragraph" w:styleId="Contents2">
     <w:name w:val="TOC 2"/>
     <w:basedOn w:val="Ndice"/>
     <w:pPr>
@@ -5985,7 +6614,7 @@
       <w:sz w:val="20"/>
     </w:rPr>
   </w:style>
-  <w:style w:type="paragraph" w:styleId="Sumrio3">
+  <w:style w:type="paragraph" w:styleId="Contents3">
     <w:name w:val="TOC 3"/>
     <w:basedOn w:val="Ndice"/>
     <w:pPr>
@@ -6020,7 +6649,14 @@
       <w:sz w:val="20"/>
     </w:rPr>
   </w:style>
-  <w:style w:type="paragraph" w:styleId="Rodap">
+  <w:style w:type="paragraph" w:styleId="HeaderandFooter">
+    <w:name w:val="Header and Footer"/>
+    <w:basedOn w:val="Normal"/>
+    <w:qFormat/>
+    <w:pPr/>
+    <w:rPr/>
+  </w:style>
+  <w:style w:type="paragraph" w:styleId="Footer">
     <w:name w:val="Footer"/>
     <w:basedOn w:val="CabealhoeRodap"/>
     <w:pPr>
@@ -6067,7 +6703,7 @@
       <w:bCs/>
     </w:rPr>
   </w:style>
-  <w:style w:type="paragraph" w:styleId="Cabealho">
+  <w:style w:type="paragraph" w:styleId="Header">
     <w:name w:val="Header"/>
     <w:basedOn w:val="CabealhoeRodap"/>
     <w:pPr>
@@ -6104,7 +6740,7 @@
       <w:sz w:val="20"/>
     </w:rPr>
   </w:style>
-  <w:style w:type="paragraph" w:styleId="Sumrio9">
+  <w:style w:type="paragraph" w:styleId="Contents9">
     <w:name w:val="TOC 9"/>
     <w:basedOn w:val="Ndice"/>
     <w:pPr>
@@ -6119,7 +6755,7 @@
       <w:sz w:val="20"/>
     </w:rPr>
   </w:style>
-  <w:style w:type="paragraph" w:styleId="Sumrio8">
+  <w:style w:type="paragraph" w:styleId="Contents8">
     <w:name w:val="TOC 8"/>
     <w:basedOn w:val="Ndice"/>
     <w:pPr>
@@ -6134,7 +6770,7 @@
       <w:sz w:val="20"/>
     </w:rPr>
   </w:style>
-  <w:style w:type="paragraph" w:styleId="Sumrio7">
+  <w:style w:type="paragraph" w:styleId="Contents7">
     <w:name w:val="TOC 7"/>
     <w:basedOn w:val="Ndice"/>
     <w:pPr>
@@ -6149,7 +6785,7 @@
       <w:sz w:val="20"/>
     </w:rPr>
   </w:style>
-  <w:style w:type="paragraph" w:styleId="Sumrio6">
+  <w:style w:type="paragraph" w:styleId="Contents6">
     <w:name w:val="TOC 6"/>
     <w:basedOn w:val="Ndice"/>
     <w:pPr>
@@ -6164,7 +6800,7 @@
       <w:sz w:val="20"/>
     </w:rPr>
   </w:style>
-  <w:style w:type="paragraph" w:styleId="Sumrio5">
+  <w:style w:type="paragraph" w:styleId="Contents5">
     <w:name w:val="TOC 5"/>
     <w:basedOn w:val="Ndice"/>
     <w:pPr>
@@ -6179,7 +6815,7 @@
       <w:sz w:val="20"/>
     </w:rPr>
   </w:style>
-  <w:style w:type="paragraph" w:styleId="Sumrio4">
+  <w:style w:type="paragraph" w:styleId="Contents4">
     <w:name w:val="TOC 4"/>
     <w:basedOn w:val="Ndice"/>
     <w:pPr>
@@ -6197,7 +6833,7 @@
   <w:style w:type="paragraph" w:styleId="Ttulo10">
     <w:name w:val="Título 10"/>
     <w:basedOn w:val="Ttulo"/>
-    <w:next w:val="Corpodotexto"/>
+    <w:next w:val="TextBody"/>
     <w:qFormat/>
     <w:pPr>
       <w:spacing w:before="60" w:after="60"/>
@@ -6213,7 +6849,7 @@
   </w:style>
   <w:style w:type="paragraph" w:styleId="Ttulodondicedousurio">
     <w:name w:val="Título do índice do usuário"/>
-    <w:basedOn w:val="Ttulodondicealfabtico"/>
+    <w:basedOn w:val="IndexHeading"/>
     <w:qFormat/>
     <w:pPr>
       <w:suppressLineNumbers/>
@@ -6230,7 +6866,7 @@
   </w:style>
   <w:style w:type="paragraph" w:styleId="Ttulodondicedetabelas">
     <w:name w:val="Título do índice de tabelas"/>
-    <w:basedOn w:val="Ttulodondicealfabtico"/>
+    <w:basedOn w:val="IndexHeading"/>
     <w:qFormat/>
     <w:pPr>
       <w:suppressLineNumbers/>
@@ -6247,7 +6883,7 @@
   </w:style>
   <w:style w:type="paragraph" w:styleId="Ttulodondicedeobjetos">
     <w:name w:val="Título do índice de objetos"/>
-    <w:basedOn w:val="Ttulodondicealfabtico"/>
+    <w:basedOn w:val="IndexHeading"/>
     <w:qFormat/>
     <w:pPr>
       <w:suppressLineNumbers/>
@@ -6263,7 +6899,7 @@
   </w:style>
   <w:style w:type="paragraph" w:styleId="Ttulodondicedefiguras">
     <w:name w:val="Título do índice de figuras"/>
-    <w:basedOn w:val="Ttulodondicealfabtico"/>
+    <w:basedOn w:val="IndexHeading"/>
     <w:qFormat/>
     <w:pPr>
       <w:suppressLineNumbers/>
@@ -6290,7 +6926,7 @@
   </w:style>
   <w:style w:type="paragraph" w:styleId="TableofAuthorities">
     <w:name w:val="Table of Authorities"/>
-    <w:basedOn w:val="Ttulodondicealfabtico"/>
+    <w:basedOn w:val="IndexHeading"/>
     <w:qFormat/>
     <w:pPr>
       <w:suppressLineNumbers/>
@@ -6305,7 +6941,7 @@
   </w:style>
   <w:style w:type="paragraph" w:styleId="Tabela">
     <w:name w:val="Tabela"/>
-    <w:basedOn w:val="Legenda"/>
+    <w:basedOn w:val="Caption"/>
     <w:qFormat/>
     <w:pPr/>
     <w:rPr/>
@@ -6313,7 +6949,7 @@
   <w:style w:type="paragraph" w:styleId="Closing">
     <w:name w:val="Closing"/>
     <w:basedOn w:val="Ttulo"/>
-    <w:next w:val="Corpodotexto"/>
+    <w:next w:val="TextBody"/>
     <w:qFormat/>
     <w:pPr>
       <w:jc w:val="center"/>

</xml_diff>